<commit_message>
suppression ajout de troupe sur territoire
</commit_message>
<xml_diff>
--- a/Rendu/Analyse fonctionnelle.docx
+++ b/Rendu/Analyse fonctionnelle.docx
@@ -433,7 +433,13 @@
         <w:t>Main</w:t>
       </w:r>
       <w:r>
-        <w:t>, c’est celui à lancer pour jouer au jeu. Cependant, il ne contient en soi que l’affichage du menu, des interfaces de login joueurs, du tableau des scores et des règles.</w:t>
+        <w:t xml:space="preserve">, c’est celui </w:t>
+      </w:r>
+      <w:r>
+        <w:t xml:space="preserve">qui sert </w:t>
+      </w:r>
+      <w:r>
+        <w:t>à lancer pour jouer au jeu. Cependant, il ne contient en soi que l’affichage du menu, des interfaces de login joueurs, du tableau des scores et des règles.</w:t>
       </w:r>
       <w:r>
         <w:t xml:space="preserve"> C’est ici que la liste d’objet JOUEURS est créée à partir d’un fichier csv.</w:t>
@@ -580,102 +586,47 @@
       </w:r>
     </w:p>
     <w:p>
-      <w:proofErr w:type="spellStart"/>
-      <w:r>
-        <w:t>Tkinter</w:t>
-      </w:r>
-      <w:proofErr w:type="spellEnd"/>
-      <w:r>
-        <w:t>, csv</w:t>
+      <w:r>
+        <w:t>Tkinter, csv</w:t>
       </w:r>
       <w:r>
         <w:tab/>
-        <w:t xml:space="preserve"> </w:t>
-      </w:r>
-      <w:proofErr w:type="spellStart"/>
-      <w:r>
-        <w:t>tkinter.font</w:t>
-      </w:r>
-      <w:proofErr w:type="spellEnd"/>
+        <w:t xml:space="preserve"> tkinter.font</w:t>
+      </w:r>
       <w:r>
         <w:tab/>
-        <w:t xml:space="preserve"> </w:t>
-      </w:r>
-      <w:proofErr w:type="spellStart"/>
-      <w:proofErr w:type="gramStart"/>
-      <w:r>
-        <w:t>tkinter.Scrolledtext</w:t>
-      </w:r>
-      <w:proofErr w:type="spellEnd"/>
-      <w:proofErr w:type="gramEnd"/>
+        <w:t xml:space="preserve"> tkinter.Scrolledtext</w:t>
+      </w:r>
       <w:r>
         <w:tab/>
-        <w:t xml:space="preserve"> </w:t>
-      </w:r>
-      <w:proofErr w:type="spellStart"/>
-      <w:r>
-        <w:t>subprocess</w:t>
-      </w:r>
-      <w:proofErr w:type="spellEnd"/>
+        <w:t xml:space="preserve"> subprocess</w:t>
+      </w:r>
       <w:r>
         <w:tab/>
-        <w:t xml:space="preserve"> </w:t>
-      </w:r>
-      <w:proofErr w:type="spellStart"/>
-      <w:r>
-        <w:t>sys</w:t>
-      </w:r>
-      <w:proofErr w:type="spellEnd"/>
+        <w:t xml:space="preserve"> sys</w:t>
+      </w:r>
       <w:r>
         <w:tab/>
-        <w:t xml:space="preserve"> </w:t>
-      </w:r>
-      <w:proofErr w:type="spellStart"/>
-      <w:r>
-        <w:t>pygame</w:t>
-      </w:r>
-      <w:proofErr w:type="spellEnd"/>
-      <w:r>
-        <w:t xml:space="preserve"> </w:t>
-      </w:r>
-      <w:proofErr w:type="spellStart"/>
-      <w:r>
-        <w:t>pygame.locals</w:t>
-      </w:r>
-      <w:proofErr w:type="spellEnd"/>
+        <w:t xml:space="preserve"> pygame pygame.locals</w:t>
+      </w:r>
       <w:r>
         <w:tab/>
-        <w:t xml:space="preserve"> </w:t>
-      </w:r>
-      <w:proofErr w:type="spellStart"/>
-      <w:r>
-        <w:t>hashlib</w:t>
-      </w:r>
-      <w:proofErr w:type="spellEnd"/>
+        <w:t xml:space="preserve"> hashlib</w:t>
+      </w:r>
       <w:r>
         <w:tab/>
       </w:r>
       <w:r>
         <w:tab/>
-        <w:t xml:space="preserve"> </w:t>
-      </w:r>
-      <w:proofErr w:type="spellStart"/>
-      <w:r>
-        <w:t>random</w:t>
-      </w:r>
-      <w:proofErr w:type="spellEnd"/>
+        <w:t xml:space="preserve"> random</w:t>
+      </w:r>
       <w:r>
         <w:tab/>
       </w:r>
       <w:r>
         <w:tab/>
-        <w:t xml:space="preserve"> </w:t>
-      </w:r>
-      <w:proofErr w:type="spellStart"/>
-      <w:r>
-        <w:t>json</w:t>
-      </w:r>
-      <w:proofErr w:type="spellEnd"/>
+        <w:t xml:space="preserve"> json</w:t>
+      </w:r>
       <w:r>
         <w:tab/>
       </w:r>
@@ -726,7 +677,6 @@
       <w:r>
         <w:t xml:space="preserve">La première et la plus longue, c’est </w:t>
       </w:r>
-      <w:proofErr w:type="spellStart"/>
       <w:r>
         <w:rPr>
           <w:rFonts w:ascii="Consolas" w:eastAsia="Times New Roman" w:hAnsi="Consolas" w:cs="Times New Roman"/>
@@ -739,7 +689,6 @@
         </w:rPr>
         <w:t>MainMenu</w:t>
       </w:r>
-      <w:proofErr w:type="spellEnd"/>
       <w:r>
         <w:t xml:space="preserve">. </w:t>
       </w:r>
@@ -756,10 +705,26 @@
           <w:lang w:eastAsia="fr-FR"/>
           <w14:ligatures w14:val="none"/>
         </w:rPr>
-        <w:t>__init_</w:t>
-      </w:r>
-      <w:proofErr w:type="gramStart"/>
-      <w:r>
+        <w:t>__init__</w:t>
+      </w:r>
+      <w:r>
+        <w:rPr>
+          <w:color w:val="FF0000"/>
+        </w:rPr>
+        <w:t xml:space="preserve"> </w:t>
+      </w:r>
+      <w:r>
+        <w:t xml:space="preserve">, on initialise la fenêtre tkinter et ses paramètres, on importe les images nécessaires, on lit le fichier Joueurs.csv pour créer la liste d’objet joueurs (classe définie plus tard) et on </w:t>
+      </w:r>
+      <w:r>
+        <w:t>définit</w:t>
+      </w:r>
+      <w:r>
+        <w:t xml:space="preserve"> les polices d’écriture.</w:t>
+      </w:r>
+    </w:p>
+    <w:p>
+      <w:pPr>
         <w:rPr>
           <w:rFonts w:ascii="Consolas" w:eastAsia="Times New Roman" w:hAnsi="Consolas" w:cs="Times New Roman"/>
           <w:color w:val="FF0000"/>
@@ -769,38 +734,17 @@
           <w:lang w:eastAsia="fr-FR"/>
           <w14:ligatures w14:val="none"/>
         </w:rPr>
-        <w:t>_</w:t>
-      </w:r>
-      <w:r>
-        <w:rPr>
-          <w:color w:val="FF0000"/>
-        </w:rPr>
-        <w:t xml:space="preserve"> </w:t>
-      </w:r>
-      <w:r>
-        <w:t>,</w:t>
-      </w:r>
-      <w:proofErr w:type="gramEnd"/>
-      <w:r>
-        <w:t xml:space="preserve"> on initialise la fenêtre </w:t>
-      </w:r>
-      <w:proofErr w:type="spellStart"/>
-      <w:r>
-        <w:t>tkinter</w:t>
-      </w:r>
-      <w:proofErr w:type="spellEnd"/>
-      <w:r>
-        <w:t xml:space="preserve"> et ses paramètres, on importe les images nécessaires, on lit le fichier Joueurs.csv pour créer la liste d’objet joueurs (classe définie plus tard) et on </w:t>
-      </w:r>
-      <w:r>
-        <w:t>définit</w:t>
-      </w:r>
-      <w:r>
-        <w:t xml:space="preserve"> les polices d’écriture.</w:t>
-      </w:r>
-    </w:p>
-    <w:p>
-      <w:pPr>
+      </w:pPr>
+      <w:r>
+        <w:t>Ensuite les fonctions suivantes sont utilisées pour afficher les différents widget (Button, Scale, Label,…) nécessaires au parcours du menu</w:t>
+      </w:r>
+      <w:r>
+        <w:t>, et n’ont pas d’intérêt particulier à part sur la maitrise du module Tkinter</w:t>
+      </w:r>
+      <w:r>
+        <w:t xml:space="preserve"> : </w:t>
+      </w:r>
+      <w:r>
         <w:rPr>
           <w:rFonts w:ascii="Consolas" w:eastAsia="Times New Roman" w:hAnsi="Consolas" w:cs="Times New Roman"/>
           <w:color w:val="FF0000"/>
@@ -810,38 +754,17 @@
           <w:lang w:eastAsia="fr-FR"/>
           <w14:ligatures w14:val="none"/>
         </w:rPr>
-      </w:pPr>
-      <w:r>
-        <w:t xml:space="preserve">Ensuite les fonctions suivantes sont utilisées pour afficher les différents widget (Button, </w:t>
-      </w:r>
-      <w:proofErr w:type="spellStart"/>
-      <w:r>
-        <w:t>Scale</w:t>
-      </w:r>
-      <w:proofErr w:type="spellEnd"/>
-      <w:r>
-        <w:t xml:space="preserve">, </w:t>
-      </w:r>
-      <w:proofErr w:type="gramStart"/>
-      <w:r>
-        <w:t>Label,…</w:t>
-      </w:r>
-      <w:proofErr w:type="gramEnd"/>
-      <w:r>
-        <w:t>) nécessaires au parcours du menu</w:t>
-      </w:r>
-      <w:r>
-        <w:t xml:space="preserve">, et n’ont pas d’intérêt particulier à part sur la maitrise du module </w:t>
-      </w:r>
-      <w:proofErr w:type="spellStart"/>
-      <w:r>
-        <w:t>Tkinter</w:t>
-      </w:r>
-      <w:proofErr w:type="spellEnd"/>
-      <w:r>
-        <w:t xml:space="preserve"> : </w:t>
-      </w:r>
-      <w:proofErr w:type="spellStart"/>
+        <w:t>boutons_menu,</w:t>
+      </w:r>
+      <w:r>
+        <w:rPr>
+          <w:rFonts w:ascii="Consolas" w:hAnsi="Consolas"/>
+          <w:color w:val="FF0000"/>
+          <w:sz w:val="21"/>
+          <w:szCs w:val="21"/>
+        </w:rPr>
+        <w:t xml:space="preserve"> </w:t>
+      </w:r>
       <w:r>
         <w:rPr>
           <w:rFonts w:ascii="Consolas" w:eastAsia="Times New Roman" w:hAnsi="Consolas" w:cs="Times New Roman"/>
@@ -852,9 +775,17 @@
           <w:lang w:eastAsia="fr-FR"/>
           <w14:ligatures w14:val="none"/>
         </w:rPr>
-        <w:t>boutons_menu</w:t>
-      </w:r>
-      <w:proofErr w:type="spellEnd"/>
+        <w:t>new_game,</w:t>
+      </w:r>
+      <w:r>
+        <w:rPr>
+          <w:rFonts w:ascii="Consolas" w:hAnsi="Consolas"/>
+          <w:color w:val="FF0000"/>
+          <w:sz w:val="21"/>
+          <w:szCs w:val="21"/>
+        </w:rPr>
+        <w:t xml:space="preserve"> </w:t>
+      </w:r>
       <w:r>
         <w:rPr>
           <w:rFonts w:ascii="Consolas" w:eastAsia="Times New Roman" w:hAnsi="Consolas" w:cs="Times New Roman"/>
@@ -865,7 +796,7 @@
           <w:lang w:eastAsia="fr-FR"/>
           <w14:ligatures w14:val="none"/>
         </w:rPr>
-        <w:t>,</w:t>
+        <w:t>create_widgets,</w:t>
       </w:r>
       <w:r>
         <w:rPr>
@@ -876,7 +807,6 @@
         </w:rPr>
         <w:t xml:space="preserve"> </w:t>
       </w:r>
-      <w:proofErr w:type="spellStart"/>
       <w:r>
         <w:rPr>
           <w:rFonts w:ascii="Consolas" w:eastAsia="Times New Roman" w:hAnsi="Consolas" w:cs="Times New Roman"/>
@@ -887,9 +817,17 @@
           <w:lang w:eastAsia="fr-FR"/>
           <w14:ligatures w14:val="none"/>
         </w:rPr>
-        <w:t>new_game</w:t>
-      </w:r>
-      <w:proofErr w:type="spellEnd"/>
+        <w:t>backmenu,</w:t>
+      </w:r>
+      <w:r>
+        <w:rPr>
+          <w:rFonts w:ascii="Consolas" w:hAnsi="Consolas"/>
+          <w:color w:val="FF0000"/>
+          <w:sz w:val="21"/>
+          <w:szCs w:val="21"/>
+        </w:rPr>
+        <w:t xml:space="preserve"> </w:t>
+      </w:r>
       <w:r>
         <w:rPr>
           <w:rFonts w:ascii="Consolas" w:eastAsia="Times New Roman" w:hAnsi="Consolas" w:cs="Times New Roman"/>
@@ -900,7 +838,7 @@
           <w:lang w:eastAsia="fr-FR"/>
           <w14:ligatures w14:val="none"/>
         </w:rPr>
-        <w:t>,</w:t>
+        <w:t>escape, escapeTOP, escapeTOP2,</w:t>
       </w:r>
       <w:r>
         <w:rPr>
@@ -911,7 +849,6 @@
         </w:rPr>
         <w:t xml:space="preserve"> </w:t>
       </w:r>
-      <w:proofErr w:type="spellStart"/>
       <w:r>
         <w:rPr>
           <w:rFonts w:ascii="Consolas" w:eastAsia="Times New Roman" w:hAnsi="Consolas" w:cs="Times New Roman"/>
@@ -922,9 +859,17 @@
           <w:lang w:eastAsia="fr-FR"/>
           <w14:ligatures w14:val="none"/>
         </w:rPr>
-        <w:t>create_widgets</w:t>
-      </w:r>
-      <w:proofErr w:type="spellEnd"/>
+        <w:t>back, playerbutton_enter, playerbutton_leave, Rules_info, STARTLOGIN, login_win, classwin,</w:t>
+      </w:r>
+      <w:r>
+        <w:rPr>
+          <w:rFonts w:ascii="Consolas" w:hAnsi="Consolas"/>
+          <w:color w:val="FF0000"/>
+          <w:sz w:val="21"/>
+          <w:szCs w:val="21"/>
+        </w:rPr>
+        <w:t xml:space="preserve"> </w:t>
+      </w:r>
       <w:r>
         <w:rPr>
           <w:rFonts w:ascii="Consolas" w:eastAsia="Times New Roman" w:hAnsi="Consolas" w:cs="Times New Roman"/>
@@ -935,7 +880,15 @@
           <w:lang w:eastAsia="fr-FR"/>
           <w14:ligatures w14:val="none"/>
         </w:rPr>
-        <w:t>,</w:t>
+        <w:t>NewAccount</w:t>
+      </w:r>
+    </w:p>
+    <w:p>
+      <w:r>
+        <w:t>Deux fonctions intéressantes</w:t>
+      </w:r>
+      <w:r>
+        <w:t xml:space="preserve"> sont les fonctions liées aux mots de passe. En effet, la fonction </w:t>
       </w:r>
       <w:r>
         <w:rPr>
@@ -944,9 +897,163 @@
           <w:sz w:val="21"/>
           <w:szCs w:val="21"/>
         </w:rPr>
+        <w:t>addplayer</w:t>
+      </w:r>
+      <w:r>
+        <w:rPr>
+          <w:color w:val="FF0000"/>
+        </w:rPr>
         <w:t xml:space="preserve"> </w:t>
       </w:r>
-      <w:proofErr w:type="spellStart"/>
+      <w:r>
+        <w:t xml:space="preserve">et </w:t>
+      </w:r>
+      <w:r>
+        <w:rPr>
+          <w:rFonts w:ascii="Consolas" w:hAnsi="Consolas"/>
+          <w:color w:val="FF0000"/>
+          <w:sz w:val="21"/>
+          <w:szCs w:val="21"/>
+        </w:rPr>
+        <w:t>checkmdp</w:t>
+      </w:r>
+      <w:r>
+        <w:rPr>
+          <w:color w:val="FF0000"/>
+        </w:rPr>
+        <w:t xml:space="preserve"> </w:t>
+      </w:r>
+      <w:r>
+        <w:t xml:space="preserve">utilisent </w:t>
+      </w:r>
+      <w:r>
+        <w:t>l’algorithme de hachage SHA256 pour ne jamais stocker directement le mot de passe d’un joueur. Lors de la création de compte, le mot de passe est encodé et stocké sous forme de hash. Lors de la vérification du mot de passe, les caractères entrés sont hashés et comparé à ce qui est stocké pour le joueur sélectionné. C’est aussi dans ces deux fonctions qu’on vérifie sur un joueur est sélectionné, si le mot de passe ou le pseudo sont conformes, si le joueur n’est pas déjà connecté.</w:t>
+      </w:r>
+    </w:p>
+    <w:p>
+      <w:r>
+        <w:t xml:space="preserve">Enfin la fonction </w:t>
+      </w:r>
+      <w:r>
+        <w:rPr>
+          <w:rFonts w:ascii="Consolas" w:hAnsi="Consolas"/>
+          <w:color w:val="FF0000"/>
+          <w:sz w:val="21"/>
+          <w:szCs w:val="21"/>
+        </w:rPr>
+        <w:t>pygame_launcher</w:t>
+      </w:r>
+      <w:r>
+        <w:t xml:space="preserve"> lance la partie en initialisant la classe </w:t>
+      </w:r>
+      <w:r>
+        <w:rPr>
+          <w:rFonts w:ascii="Consolas" w:hAnsi="Consolas"/>
+          <w:color w:val="4EC9B0"/>
+          <w:sz w:val="21"/>
+          <w:szCs w:val="21"/>
+        </w:rPr>
+        <w:t>PygameWindow</w:t>
+      </w:r>
+      <w:r>
+        <w:t xml:space="preserve"> et lançant la boucle Pygame.</w:t>
+      </w:r>
+    </w:p>
+    <w:p>
+      <w:r>
+        <w:t xml:space="preserve">La classe </w:t>
+      </w:r>
+      <w:r>
+        <w:rPr>
+          <w:rFonts w:ascii="Consolas" w:hAnsi="Consolas"/>
+          <w:color w:val="4EC9B0"/>
+          <w:sz w:val="21"/>
+          <w:szCs w:val="21"/>
+        </w:rPr>
+        <w:t>Joueur</w:t>
+      </w:r>
+      <w:r>
+        <w:rPr>
+          <w:color w:val="4EC9B0"/>
+        </w:rPr>
+        <w:t xml:space="preserve"> </w:t>
+      </w:r>
+      <w:r>
+        <w:t>est également définie dans ce fichier, et elle sera utile tout le long du jeu. Elle prend en paramètre le pseudo, le mot de passe (hashé), et le nombre de victoires.</w:t>
+      </w:r>
+    </w:p>
+    <w:p>
+      <w:r>
+        <w:t xml:space="preserve">La dernière classe </w:t>
+      </w:r>
+      <w:r>
+        <w:rPr>
+          <w:rFonts w:ascii="Consolas" w:hAnsi="Consolas"/>
+          <w:color w:val="4EC9B0"/>
+          <w:sz w:val="21"/>
+          <w:szCs w:val="21"/>
+        </w:rPr>
+        <w:t>CreateToolTip</w:t>
+      </w:r>
+      <w:r>
+        <w:t xml:space="preserve"> n’est pas de nous (source citée dans le code) et sert à créer un petit message d’information quand on survole un widget Tkinter. Cette dernière est utilisée sur le widget </w:t>
+      </w:r>
+      <w:r>
+        <w:rPr>
+          <w:rFonts w:ascii="Consolas" w:eastAsia="Times New Roman" w:hAnsi="Consolas" w:cs="Times New Roman"/>
+          <w:color w:val="9CDCFE"/>
+          <w:kern w:val="0"/>
+          <w:sz w:val="21"/>
+          <w:szCs w:val="21"/>
+          <w:lang w:eastAsia="fr-FR"/>
+          <w14:ligatures w14:val="none"/>
+        </w:rPr>
+        <w:t>back_</w:t>
+      </w:r>
+      <w:r>
+        <w:rPr>
+          <w:rFonts w:ascii="Consolas" w:eastAsia="Times New Roman" w:hAnsi="Consolas" w:cs="Times New Roman"/>
+          <w:color w:val="9CDCFE"/>
+          <w:kern w:val="0"/>
+          <w:sz w:val="21"/>
+          <w:szCs w:val="21"/>
+          <w:lang w:eastAsia="fr-FR"/>
+          <w14:ligatures w14:val="none"/>
+        </w:rPr>
+        <w:t>button</w:t>
+      </w:r>
+      <w:r>
+        <w:rPr>
+          <w:rFonts w:ascii="Consolas" w:eastAsia="Times New Roman" w:hAnsi="Consolas" w:cs="Times New Roman"/>
+          <w:color w:val="9CDCFE"/>
+          <w:kern w:val="0"/>
+          <w:sz w:val="21"/>
+          <w:szCs w:val="21"/>
+          <w:lang w:eastAsia="fr-FR"/>
+          <w14:ligatures w14:val="none"/>
+        </w:rPr>
+        <w:t xml:space="preserve"> </w:t>
+      </w:r>
+      <w:r>
+        <w:rPr>
+          <w:rFonts w:eastAsia="Times New Roman" w:cstheme="minorHAnsi"/>
+          <w:kern w:val="0"/>
+          <w:lang w:eastAsia="fr-FR"/>
+          <w14:ligatures w14:val="none"/>
+        </w:rPr>
+        <w:t>créé par la fonction</w:t>
+      </w:r>
+      <w:r>
+        <w:rPr>
+          <w:rFonts w:ascii="Consolas" w:eastAsia="Times New Roman" w:hAnsi="Consolas" w:cs="Times New Roman"/>
+          <w:kern w:val="0"/>
+          <w:sz w:val="21"/>
+          <w:szCs w:val="21"/>
+          <w:lang w:eastAsia="fr-FR"/>
+          <w14:ligatures w14:val="none"/>
+        </w:rPr>
+        <w:t xml:space="preserve"> </w:t>
+      </w:r>
       <w:r>
         <w:rPr>
           <w:rFonts w:ascii="Consolas" w:eastAsia="Times New Roman" w:hAnsi="Consolas" w:cs="Times New Roman"/>
@@ -957,436 +1064,686 @@
           <w:lang w:eastAsia="fr-FR"/>
           <w14:ligatures w14:val="none"/>
         </w:rPr>
-        <w:t>backmenu</w:t>
-      </w:r>
-      <w:proofErr w:type="spellEnd"/>
-      <w:r>
+        <w:t>STARTLOGIN</w:t>
+      </w:r>
+      <w:r>
+        <w:t xml:space="preserve">. </w:t>
+      </w:r>
+    </w:p>
+    <w:p>
+      <w:r>
+        <w:lastRenderedPageBreak/>
+        <w:t>Le détail de chaque fonction est indiqué en docstring, pour des raisons de lisibilité et de clarté ils ne seront pas détaillés ici.</w:t>
+      </w:r>
+    </w:p>
+    <w:p>
+      <w:r>
+        <w:tab/>
+      </w:r>
+    </w:p>
+    <w:p>
+      <w:pPr>
+        <w:pStyle w:val="Titre3"/>
+      </w:pPr>
+      <w:r>
+        <w:t>dans main.py</w:t>
+      </w:r>
+    </w:p>
+    <w:p>
+      <w:r>
+        <w:t xml:space="preserve">Ce fichier ne contient qu’une seule classe, </w:t>
+      </w:r>
+      <w:r>
+        <w:rPr>
+          <w:rFonts w:ascii="Consolas" w:hAnsi="Consolas"/>
+          <w:color w:val="4EC9B0"/>
+          <w:sz w:val="21"/>
+          <w:szCs w:val="21"/>
+        </w:rPr>
+        <w:t>PygameWindow</w:t>
+      </w:r>
+      <w:r>
+        <w:t>, qui initialise la fenêtre de jeu et contrôle toutes les interactions du jeu. Elle prend en paramètre la taille de la fenêtre (plein écran) et la liste d’objet des joueurs connectés.</w:t>
+      </w:r>
+    </w:p>
+    <w:p>
+      <w:r>
+        <w:t xml:space="preserve">La fonction </w:t>
+      </w:r>
+      <w:r>
+        <w:rPr>
+          <w:rFonts w:ascii="Consolas" w:hAnsi="Consolas"/>
+          <w:color w:val="FF0000"/>
+          <w:sz w:val="21"/>
+          <w:szCs w:val="21"/>
+        </w:rPr>
+        <w:t>__init__</w:t>
+      </w:r>
+      <w:r>
+        <w:rPr>
+          <w:color w:val="FF0000"/>
+        </w:rPr>
+        <w:t xml:space="preserve"> </w:t>
+      </w:r>
+      <w:r>
+        <w:t>est remplie de tous les paramètres, listes, état, constantes, polices, couleurs et widgets qui seront utilisés plus tard. C’est là aussi qu’on créer la fenêtre Pygame.</w:t>
+      </w:r>
+    </w:p>
+    <w:p>
+      <w:r>
+        <w:t>La fonction la plus longue de cette classe est celle qui gère la boucle principale, elle sera détaillée en dernier.</w:t>
+      </w:r>
+    </w:p>
+    <w:p>
+      <w:r>
+        <w:t xml:space="preserve">Les fonctions </w:t>
+      </w:r>
+      <w:r>
+        <w:rPr>
+          <w:rFonts w:ascii="Consolas" w:hAnsi="Consolas"/>
+          <w:color w:val="FF0000"/>
+          <w:sz w:val="21"/>
+          <w:szCs w:val="21"/>
+        </w:rPr>
+        <w:t>charger_image</w:t>
+      </w:r>
+      <w:r>
+        <w:t xml:space="preserve">, </w:t>
+      </w:r>
+      <w:r>
+        <w:rPr>
+          <w:rFonts w:ascii="Consolas" w:hAnsi="Consolas"/>
+          <w:color w:val="FF0000"/>
+          <w:sz w:val="21"/>
+          <w:szCs w:val="21"/>
+        </w:rPr>
+        <w:t>charger_coord_texte</w:t>
+      </w:r>
+      <w:r>
+        <w:t xml:space="preserve">, </w:t>
+      </w:r>
+      <w:r>
+        <w:rPr>
+          <w:rFonts w:ascii="Consolas" w:hAnsi="Consolas"/>
+          <w:color w:val="FF0000"/>
+          <w:sz w:val="21"/>
+          <w:szCs w:val="21"/>
+        </w:rPr>
+        <w:t>init_couleurs</w:t>
+      </w:r>
+      <w:r>
+        <w:t xml:space="preserve"> sont </w:t>
+      </w:r>
+      <w:r>
+        <w:t xml:space="preserve">executées depuis </w:t>
+      </w:r>
+      <w:r>
+        <w:rPr>
+          <w:rFonts w:ascii="Consolas" w:hAnsi="Consolas"/>
+          <w:color w:val="FF0000"/>
+          <w:sz w:val="21"/>
+          <w:szCs w:val="21"/>
+        </w:rPr>
+        <w:t>__init__</w:t>
+      </w:r>
+      <w:r>
+        <w:t xml:space="preserve">. </w:t>
+      </w:r>
+      <w:r>
+        <w:rPr>
+          <w:rFonts w:ascii="Consolas" w:hAnsi="Consolas"/>
+          <w:color w:val="FF0000"/>
+          <w:sz w:val="21"/>
+          <w:szCs w:val="21"/>
+        </w:rPr>
+        <w:t>charger_image</w:t>
+      </w:r>
+      <w:r>
+        <w:t xml:space="preserve"> va créer les images pygame et les mask de toutes les images qui seront utilisées. </w:t>
+      </w:r>
+      <w:r>
+        <w:rPr>
+          <w:rFonts w:ascii="Consolas" w:hAnsi="Consolas"/>
+          <w:color w:val="FF0000"/>
+          <w:sz w:val="21"/>
+          <w:szCs w:val="21"/>
+        </w:rPr>
+        <w:t>charger_coord_texte</w:t>
+      </w:r>
+      <w:r>
+        <w:t xml:space="preserve"> va lire un fichier json et retourner un dictionnaire avec la position pour chaque territoire de là où sera affiché le nombre de troupes. </w:t>
+      </w:r>
+      <w:r>
+        <w:rPr>
+          <w:rFonts w:ascii="Consolas" w:hAnsi="Consolas"/>
+          <w:color w:val="FF0000"/>
+          <w:sz w:val="21"/>
+          <w:szCs w:val="21"/>
+        </w:rPr>
+        <w:t>init_couleurs</w:t>
+      </w:r>
+      <w:r>
+        <w:rPr>
+          <w:color w:val="FF0000"/>
+        </w:rPr>
+        <w:t xml:space="preserve"> </w:t>
+      </w:r>
+      <w:r>
+        <w:t xml:space="preserve">va mettre à jour tous les fichiers images des territoires pour qu’ils aient la couleur de leur joueur. Cette liste de couleur est définie dans </w:t>
+      </w:r>
+      <w:r>
+        <w:rPr>
+          <w:rFonts w:ascii="Consolas" w:hAnsi="Consolas"/>
+          <w:color w:val="FF0000"/>
+          <w:sz w:val="21"/>
+          <w:szCs w:val="21"/>
+        </w:rPr>
+        <w:t>__init__.</w:t>
+      </w:r>
+      <w:r>
+        <w:rPr>
+          <w:color w:val="FF0000"/>
+        </w:rPr>
+        <w:t xml:space="preserve"> </w:t>
+      </w:r>
+      <w:r>
+        <w:t>Pour s’y faire, dans une boucle parcourant la liste objet des territoires et après avoir associé la bonne couleur du joueur, la surface va être transformée en un mask, composé de 0 s’il n’y a pas de pixel et 1 s’il y en a un. Les surfaces sont composées d’une grande partie transparente. Ensuite une surface est créée à partir de ce mask, qui sera noir et blanche en fonction des 0 et des 1 (noir si pas de pixel, blanc si pixel). Le noir est ensuite retiré et la couleur du joueur est appliqué à la surface. On met ensuite à jour la surface du territoire.</w:t>
+      </w:r>
+      <w:r>
+        <w:t xml:space="preserve"> C’est la façon la plus rapide et efficace de changer uniformément la couleur d’une surface sur fond transparent.  La fonction </w:t>
+      </w:r>
+      <w:r>
+        <w:rPr>
+          <w:rFonts w:ascii="Consolas" w:hAnsi="Consolas"/>
+          <w:color w:val="FF0000"/>
+          <w:sz w:val="21"/>
+          <w:szCs w:val="21"/>
+        </w:rPr>
+        <w:t>changer_couleur</w:t>
+      </w:r>
+      <w:r>
+        <w:t xml:space="preserve"> fonctionne de la même façon, avec un paramètre couleur en plus.</w:t>
+      </w:r>
+    </w:p>
+    <w:p>
+      <w:r>
+        <w:t xml:space="preserve">Les fonctions </w:t>
+      </w:r>
+      <w:r>
+        <w:rPr>
+          <w:rFonts w:ascii="Consolas" w:hAnsi="Consolas"/>
+          <w:color w:val="FF0000"/>
+          <w:sz w:val="21"/>
+          <w:szCs w:val="21"/>
+        </w:rPr>
+        <w:t>afficher_fenetre</w:t>
+      </w:r>
+      <w:r>
+        <w:t xml:space="preserve">, </w:t>
+      </w:r>
+      <w:r>
+        <w:rPr>
+          <w:rFonts w:ascii="Consolas" w:hAnsi="Consolas"/>
+          <w:color w:val="FF0000"/>
+          <w:sz w:val="21"/>
+          <w:szCs w:val="21"/>
+        </w:rPr>
+        <w:t>affiche_des</w:t>
+      </w:r>
+      <w:r>
+        <w:t xml:space="preserve">, </w:t>
+      </w:r>
+      <w:r>
+        <w:rPr>
+          <w:rFonts w:ascii="Consolas" w:hAnsi="Consolas"/>
+          <w:color w:val="FF0000"/>
+          <w:sz w:val="21"/>
+          <w:szCs w:val="21"/>
+        </w:rPr>
+        <w:t>add_border</w:t>
+      </w:r>
+      <w:r>
+        <w:t xml:space="preserve">, </w:t>
+      </w:r>
+      <w:r>
+        <w:rPr>
+          <w:rFonts w:ascii="Consolas" w:hAnsi="Consolas"/>
+          <w:color w:val="FF0000"/>
+          <w:sz w:val="21"/>
+          <w:szCs w:val="21"/>
+        </w:rPr>
+        <w:t>add_texts</w:t>
+      </w:r>
+      <w:r>
+        <w:t xml:space="preserve">, </w:t>
+      </w:r>
+      <w:r>
+        <w:rPr>
+          <w:rFonts w:ascii="Consolas" w:hAnsi="Consolas"/>
+          <w:color w:val="FF0000"/>
+          <w:sz w:val="21"/>
+          <w:szCs w:val="21"/>
+        </w:rPr>
+        <w:t>afficher_mission</w:t>
+      </w:r>
+      <w:r>
+        <w:rPr>
+          <w:color w:val="FF0000"/>
+        </w:rPr>
+        <w:t xml:space="preserve"> </w:t>
+      </w:r>
+      <w:r>
+        <w:t>servent à afficher les éléments graphiques sous certaines conditions (phase de jeu).</w:t>
+      </w:r>
+    </w:p>
+    <w:p>
+      <w:r>
+        <w:t xml:space="preserve">Lorsqu’un joueur sélectionne un pays, il faut que cela soit visible facilement. Le nom et le défenseur du territoire sélectionné est affiché sur la fenêtre de jeu mais le territoire est également assombri par la fonction </w:t>
+      </w:r>
+      <w:r>
+        <w:rPr>
+          <w:rFonts w:ascii="Consolas" w:hAnsi="Consolas"/>
+          <w:color w:val="FF0000"/>
+          <w:sz w:val="21"/>
+          <w:szCs w:val="21"/>
+        </w:rPr>
+        <w:t>changer_lumi</w:t>
+      </w:r>
+      <w:r>
+        <w:t>. Elle divise par 1,5 les valeurs (r,g,b) de la couleur du pays si il n’est pas sélectionné et les multiplie par 1,5 si le pays était déjà sélectionné ce qui a pour effet de changer la luminosité en gardant la même teinte.</w:t>
+      </w:r>
+    </w:p>
+    <w:p>
+      <w:r>
+        <w:t xml:space="preserve">La sélection des pays se fait grâce à la liste </w:t>
+      </w:r>
+      <w:r>
+        <w:rPr>
+          <w:rFonts w:ascii="Consolas" w:hAnsi="Consolas"/>
+          <w:color w:val="9CDCFE"/>
+          <w:sz w:val="21"/>
+          <w:szCs w:val="21"/>
+        </w:rPr>
+        <w:t>self.select</w:t>
+      </w:r>
+      <w:r>
+        <w:rPr>
+          <w:color w:val="9CDCFE"/>
+        </w:rPr>
+        <w:t xml:space="preserve"> </w:t>
+      </w:r>
+      <w:r>
+        <w:t xml:space="preserve">. Elle est mise à jour par la fonction </w:t>
+      </w:r>
+      <w:r>
+        <w:rPr>
+          <w:rFonts w:ascii="Consolas" w:hAnsi="Consolas"/>
+          <w:color w:val="FF0000"/>
+          <w:sz w:val="21"/>
+          <w:szCs w:val="21"/>
+        </w:rPr>
+        <w:t>select_deux_surfaces</w:t>
+      </w:r>
+      <w:r>
+        <w:rPr>
+          <w:color w:val="FF0000"/>
+        </w:rPr>
+        <w:t xml:space="preserve"> </w:t>
+      </w:r>
+      <w:r>
+        <w:t xml:space="preserve">qui prend en paramètre le territoire sélectionné. Si la liste est vide, on ajoute le territoire, si elle est à moitié remplie et qu’on reclique sur le même territoire, il est supprimé. Si le territoire est différent du premier, il est ajouté. Si on reclique sur </w:t>
+      </w:r>
+      <w:r>
+        <w:t>le deuxième territoire sélectionné</w:t>
+      </w:r>
+      <w:r>
+        <w:t xml:space="preserve">, il est retiré. On ne peut pas retirer la première </w:t>
+      </w:r>
+      <w:r>
+        <w:t>sélection</w:t>
+      </w:r>
+      <w:r>
+        <w:t xml:space="preserve"> avant d’avoir enlevé la </w:t>
+      </w:r>
+      <w:r>
+        <w:t>deuxième</w:t>
+      </w:r>
+      <w:r>
+        <w:t>.</w:t>
+      </w:r>
+      <w:r>
+        <w:t xml:space="preserve"> Quand un territoire est ajouté ou enlevé de la liste, on met à jour sa luminosité.</w:t>
+      </w:r>
+    </w:p>
+    <w:p>
+      <w:r>
+        <w:t xml:space="preserve">Les fonctions </w:t>
+      </w:r>
+      <w:r>
+        <w:rPr>
+          <w:rFonts w:ascii="Consolas" w:hAnsi="Consolas"/>
+          <w:color w:val="FF0000"/>
+          <w:sz w:val="21"/>
+          <w:szCs w:val="21"/>
+        </w:rPr>
+        <w:t>end_turn</w:t>
+      </w:r>
+      <w:r>
+        <w:t xml:space="preserve">, </w:t>
+      </w:r>
+      <w:r>
+        <w:rPr>
+          <w:rFonts w:ascii="Consolas" w:hAnsi="Consolas"/>
+          <w:color w:val="FF0000"/>
+          <w:sz w:val="21"/>
+          <w:szCs w:val="21"/>
+        </w:rPr>
+        <w:t>next_player</w:t>
+      </w:r>
+      <w:r>
+        <w:t xml:space="preserve">, </w:t>
+      </w:r>
+      <w:r>
+        <w:rPr>
+          <w:rFonts w:ascii="Consolas" w:hAnsi="Consolas"/>
+          <w:color w:val="FF0000"/>
+          <w:sz w:val="21"/>
+          <w:szCs w:val="21"/>
+        </w:rPr>
+        <w:t>check_loss</w:t>
+      </w:r>
+      <w:r>
+        <w:rPr>
+          <w:color w:val="FF0000"/>
+        </w:rPr>
+        <w:t xml:space="preserve"> </w:t>
+      </w:r>
+      <w:r>
+        <w:t>entrent dans la gestion des tours et des règles. Elles changent la phase du jeu si nécessaires, passent au joueur suivant et vérifient si un joueur n’est pas éliminé (plus de territoire)</w:t>
+      </w:r>
+      <w:r>
+        <w:t xml:space="preserve">. La fonction </w:t>
+      </w:r>
+      <w:r>
+        <w:rPr>
+          <w:rFonts w:ascii="Consolas" w:hAnsi="Consolas"/>
+          <w:color w:val="FF0000"/>
+          <w:sz w:val="21"/>
+          <w:szCs w:val="21"/>
+        </w:rPr>
+        <w:t>end_turn</w:t>
+      </w:r>
+      <w:r>
+        <w:t xml:space="preserve"> vérifie également si le joueur qui fini son tour a rempli sa mission. Si oui, la partie prend fin.</w:t>
+      </w:r>
+    </w:p>
+    <w:p>
+      <w:r>
+        <w:rPr>
+          <w:rFonts w:ascii="Consolas" w:hAnsi="Consolas"/>
+          <w:color w:val="FF0000"/>
+          <w:sz w:val="21"/>
+          <w:szCs w:val="21"/>
+        </w:rPr>
+        <w:t>joueur_win</w:t>
+      </w:r>
+      <w:r>
+        <w:t xml:space="preserve"> est appelée lors de l’affichage de l’écran de victoire pour mettre à jour dans le fichier csv le score du joueur gagnant (score += 1)</w:t>
+      </w:r>
+    </w:p>
+    <w:p>
+      <w:pPr>
+        <w:rPr>
+          <w:color w:val="9CDCFE"/>
+        </w:rPr>
+      </w:pPr>
+    </w:p>
+    <w:p>
+      <w:pPr>
+        <w:rPr>
+          <w:color w:val="9CDCFE"/>
+        </w:rPr>
+      </w:pPr>
+    </w:p>
+    <w:p>
+      <w:r>
+        <w:lastRenderedPageBreak/>
+        <w:t xml:space="preserve">Pour finir : la boucle principale gérée par </w:t>
+      </w:r>
+      <w:r>
+        <w:rPr>
+          <w:rFonts w:ascii="Consolas" w:hAnsi="Consolas"/>
+          <w:color w:val="FF0000"/>
+          <w:sz w:val="21"/>
+          <w:szCs w:val="21"/>
+        </w:rPr>
+        <w:t>main_loop</w:t>
+      </w:r>
+      <w:r>
+        <w:t xml:space="preserve">. Chaque phase de jeu est associée à un chiffre dans la variable </w:t>
+      </w:r>
+      <w:r>
+        <w:rPr>
+          <w:rFonts w:ascii="Consolas" w:hAnsi="Consolas"/>
+          <w:color w:val="9CDCFE"/>
+          <w:sz w:val="21"/>
+          <w:szCs w:val="21"/>
+        </w:rPr>
+        <w:t>self.view</w:t>
+      </w:r>
+      <w:r>
+        <w:rPr>
+          <w:color w:val="9CDCFE"/>
+        </w:rPr>
+        <w:t> </w:t>
+      </w:r>
+      <w:r>
+        <w:t>; 0 pour le renforcement, 1 pour l’attaque, 2 pour le déplacement, 3 pour l’écran de victoire et 4 pour la répartition des troupes après avoir conquis un territoire.</w:t>
+      </w:r>
+    </w:p>
+    <w:p>
+      <w:r>
+        <w:t xml:space="preserve">C’est dans ces différentes phases qu’on affiche certaines parties de la fenêtre et certains widgets. Il faut ensuite vérifier pour chaque clic si la souris est à une position d’un bouton/territoire/widget. Il faut penser à mettre à l’échelle les coordonnées de la souris à celles du widget s’il s’agit d’un mask car les coordonnées dans le mask et dans la fenêtre ne sont pas les mêmes. </w:t>
+      </w:r>
+    </w:p>
+    <w:p>
+      <w:r>
+        <w:t>Il faut vérifier une partie des règles aussi et afficher des messages d’erreur si besoin (répartition de toutes les troupes effectuées, déplacement uniquement entre territoires adjacents, territoire non conquis, nombre minimum de troupes atteint, …)</w:t>
+      </w:r>
+    </w:p>
+    <w:p>
+      <w:r>
+        <w:t>La phase d’attaque est la plus complexe. On y affiche les sélecteurs de troupes et de dés ainsi que le bouton attaque et aide.</w:t>
+      </w:r>
+    </w:p>
+    <w:p>
+      <w:r>
+        <w:t>Si un joueur veut attaquer un certain pays non adjacent au sien, il peut sélectionner ces 2 pays et cliquer sur le bouton d’aide qui affichera le chemin le plus efficace pour aller conquérir ce territoire (voir détail fonction complexe pour plus d’informations)</w:t>
+      </w:r>
+      <w:r>
+        <w:t>.</w:t>
+      </w:r>
+    </w:p>
+    <w:p>
+      <w:pPr>
+        <w:ind w:left="0"/>
+      </w:pPr>
+      <w:r>
+        <w:t>Sinon, il sélectionne deux territoire (le 1</w:t>
+      </w:r>
+      <w:r>
+        <w:rPr>
+          <w:vertAlign w:val="superscript"/>
+        </w:rPr>
+        <w:t>er</w:t>
+      </w:r>
+      <w:r>
+        <w:t xml:space="preserve"> étant le sien) pour attaquer le territoire. Si l’attaque    réussie, le nombre de troupes est mis à jour. Si le territoire est conquis, le jeu passe temporairement en phase 5 pour répartir des troupes dans ce nouveau territoire.</w:t>
+      </w:r>
+    </w:p>
+    <w:p>
+      <w:pPr>
+        <w:ind w:left="0"/>
+      </w:pPr>
+      <w:r>
+        <w:t xml:space="preserve">Cette fonction </w:t>
+      </w:r>
+      <w:r>
+        <w:rPr>
+          <w:rFonts w:ascii="Consolas" w:hAnsi="Consolas"/>
+          <w:color w:val="FF0000"/>
+          <w:sz w:val="21"/>
+          <w:szCs w:val="21"/>
+        </w:rPr>
+        <w:t>main_loop</w:t>
+      </w:r>
+      <w:r>
+        <w:t xml:space="preserve"> </w:t>
+      </w:r>
+      <w:r>
+        <w:t>vérifie donc constamment la phase du jeu et les actions effectuées pour gérer toutes les interactions possibles. Les conflits ont également été réglé pour éviter tout problème dans l’enchainement des phases jusqu’à la victoire d’un joueur.</w:t>
+      </w:r>
+    </w:p>
+    <w:p>
+      <w:pPr>
+        <w:pStyle w:val="Titre3"/>
+      </w:pPr>
+      <w:r>
+        <w:t xml:space="preserve">dans </w:t>
+      </w:r>
+      <w:r>
+        <w:t>Rules</w:t>
+      </w:r>
+      <w:r>
+        <w:t>.py</w:t>
+      </w:r>
+    </w:p>
+    <w:p>
+      <w:pPr>
+        <w:ind w:left="0"/>
         <w:rPr>
           <w:rFonts w:ascii="Consolas" w:eastAsia="Times New Roman" w:hAnsi="Consolas" w:cs="Times New Roman"/>
-          <w:color w:val="FF0000"/>
+          <w:color w:val="4EC9B0"/>
           <w:kern w:val="0"/>
           <w:sz w:val="21"/>
           <w:szCs w:val="21"/>
           <w:lang w:eastAsia="fr-FR"/>
           <w14:ligatures w14:val="none"/>
         </w:rPr>
-        <w:t>,</w:t>
-      </w:r>
-      <w:r>
-        <w:rPr>
-          <w:rFonts w:ascii="Consolas" w:hAnsi="Consolas"/>
-          <w:color w:val="FF0000"/>
-          <w:sz w:val="21"/>
-          <w:szCs w:val="21"/>
-        </w:rPr>
-        <w:t xml:space="preserve"> </w:t>
+      </w:pPr>
+      <w:r>
+        <w:t xml:space="preserve">Ce fichier contient 3 classes : </w:t>
       </w:r>
       <w:r>
         <w:rPr>
           <w:rFonts w:ascii="Consolas" w:eastAsia="Times New Roman" w:hAnsi="Consolas" w:cs="Times New Roman"/>
-          <w:color w:val="FF0000"/>
+          <w:color w:val="4EC9B0"/>
           <w:kern w:val="0"/>
           <w:sz w:val="21"/>
           <w:szCs w:val="21"/>
           <w:lang w:eastAsia="fr-FR"/>
           <w14:ligatures w14:val="none"/>
         </w:rPr>
-        <w:t xml:space="preserve">escape, </w:t>
-      </w:r>
-      <w:proofErr w:type="spellStart"/>
+        <w:t>territoires</w:t>
+      </w:r>
+      <w:r>
+        <w:rPr>
+          <w:rFonts w:eastAsia="Times New Roman" w:cstheme="minorHAnsi"/>
+          <w:kern w:val="0"/>
+          <w:lang w:eastAsia="fr-FR"/>
+          <w14:ligatures w14:val="none"/>
+        </w:rPr>
+        <w:t xml:space="preserve">, </w:t>
+      </w:r>
       <w:r>
         <w:rPr>
           <w:rFonts w:ascii="Consolas" w:eastAsia="Times New Roman" w:hAnsi="Consolas" w:cs="Times New Roman"/>
-          <w:color w:val="FF0000"/>
+          <w:color w:val="4EC9B0"/>
           <w:kern w:val="0"/>
           <w:sz w:val="21"/>
           <w:szCs w:val="21"/>
           <w:lang w:eastAsia="fr-FR"/>
           <w14:ligatures w14:val="none"/>
         </w:rPr>
-        <w:t>escapeTOP</w:t>
-      </w:r>
-      <w:proofErr w:type="spellEnd"/>
+        <w:t xml:space="preserve">Game </w:t>
+      </w:r>
+      <w:r>
+        <w:rPr>
+          <w:rFonts w:eastAsia="Times New Roman" w:cstheme="minorHAnsi"/>
+          <w:kern w:val="0"/>
+          <w:lang w:eastAsia="fr-FR"/>
+          <w14:ligatures w14:val="none"/>
+        </w:rPr>
+        <w:t>et</w:t>
+      </w:r>
       <w:r>
         <w:rPr>
           <w:rFonts w:ascii="Consolas" w:eastAsia="Times New Roman" w:hAnsi="Consolas" w:cs="Times New Roman"/>
-          <w:color w:val="FF0000"/>
+          <w:color w:val="4EC9B0"/>
           <w:kern w:val="0"/>
           <w:sz w:val="21"/>
           <w:szCs w:val="21"/>
           <w:lang w:eastAsia="fr-FR"/>
           <w14:ligatures w14:val="none"/>
         </w:rPr>
-        <w:t>, escapeTOP2,</w:t>
-      </w:r>
-      <w:r>
-        <w:rPr>
-          <w:rFonts w:ascii="Consolas" w:hAnsi="Consolas"/>
-          <w:color w:val="FF0000"/>
-          <w:sz w:val="21"/>
-          <w:szCs w:val="21"/>
-        </w:rPr>
-        <w:t xml:space="preserve"> </w:t>
+        <w:t xml:space="preserve"> Missions. </w:t>
+      </w:r>
+    </w:p>
+    <w:p>
+      <w:pPr>
+        <w:ind w:left="0"/>
+      </w:pPr>
+      <w:r>
+        <w:t xml:space="preserve">La première permet de définir toutes les caractéristiques d’un territoire : le joueur auquel il appartient, la couleur qu’il doit prendre, </w:t>
+      </w:r>
+      <w:r>
+        <w:t xml:space="preserve">la zone(continent) dont il fait partie… Certains paramètres comme joueur ou couleur sont modifiés au cours de la partie. </w:t>
+      </w:r>
+    </w:p>
+    <w:p>
+      <w:pPr>
+        <w:ind w:left="0"/>
+        <w:rPr>
+          <w:rFonts w:cstheme="minorHAnsi"/>
+        </w:rPr>
+      </w:pPr>
+      <w:r>
+        <w:t>La deuxième</w:t>
       </w:r>
       <w:r>
         <w:rPr>
           <w:rFonts w:ascii="Consolas" w:eastAsia="Times New Roman" w:hAnsi="Consolas" w:cs="Times New Roman"/>
-          <w:color w:val="FF0000"/>
+          <w:color w:val="4EC9B0"/>
           <w:kern w:val="0"/>
           <w:sz w:val="21"/>
           <w:szCs w:val="21"/>
           <w:lang w:eastAsia="fr-FR"/>
           <w14:ligatures w14:val="none"/>
         </w:rPr>
-        <w:t xml:space="preserve">back, </w:t>
-      </w:r>
-      <w:proofErr w:type="spellStart"/>
+        <w:t xml:space="preserve"> </w:t>
+      </w:r>
       <w:r>
         <w:rPr>
           <w:rFonts w:ascii="Consolas" w:eastAsia="Times New Roman" w:hAnsi="Consolas" w:cs="Times New Roman"/>
-          <w:color w:val="FF0000"/>
+          <w:color w:val="4EC9B0"/>
           <w:kern w:val="0"/>
           <w:sz w:val="21"/>
           <w:szCs w:val="21"/>
           <w:lang w:eastAsia="fr-FR"/>
           <w14:ligatures w14:val="none"/>
         </w:rPr>
-        <w:t>playerbutton_enter</w:t>
-      </w:r>
-      <w:proofErr w:type="spellEnd"/>
+        <w:t>Game</w:t>
+      </w:r>
       <w:r>
         <w:rPr>
           <w:rFonts w:ascii="Consolas" w:eastAsia="Times New Roman" w:hAnsi="Consolas" w:cs="Times New Roman"/>
-          <w:color w:val="FF0000"/>
+          <w:color w:val="4EC9B0"/>
           <w:kern w:val="0"/>
           <w:sz w:val="21"/>
           <w:szCs w:val="21"/>
           <w:lang w:eastAsia="fr-FR"/>
           <w14:ligatures w14:val="none"/>
         </w:rPr>
-        <w:t xml:space="preserve">, </w:t>
-      </w:r>
-      <w:proofErr w:type="spellStart"/>
-      <w:r>
-        <w:rPr>
-          <w:rFonts w:ascii="Consolas" w:eastAsia="Times New Roman" w:hAnsi="Consolas" w:cs="Times New Roman"/>
-          <w:color w:val="FF0000"/>
-          <w:kern w:val="0"/>
-          <w:sz w:val="21"/>
-          <w:szCs w:val="21"/>
-          <w:lang w:eastAsia="fr-FR"/>
-          <w14:ligatures w14:val="none"/>
-        </w:rPr>
-        <w:t>playerbutton_leave</w:t>
-      </w:r>
-      <w:proofErr w:type="spellEnd"/>
-      <w:r>
-        <w:rPr>
-          <w:rFonts w:ascii="Consolas" w:eastAsia="Times New Roman" w:hAnsi="Consolas" w:cs="Times New Roman"/>
-          <w:color w:val="FF0000"/>
-          <w:kern w:val="0"/>
-          <w:sz w:val="21"/>
-          <w:szCs w:val="21"/>
-          <w:lang w:eastAsia="fr-FR"/>
-          <w14:ligatures w14:val="none"/>
-        </w:rPr>
-        <w:t xml:space="preserve">, </w:t>
-      </w:r>
-      <w:proofErr w:type="spellStart"/>
-      <w:r>
-        <w:rPr>
-          <w:rFonts w:ascii="Consolas" w:eastAsia="Times New Roman" w:hAnsi="Consolas" w:cs="Times New Roman"/>
-          <w:color w:val="FF0000"/>
-          <w:kern w:val="0"/>
-          <w:sz w:val="21"/>
-          <w:szCs w:val="21"/>
-          <w:lang w:eastAsia="fr-FR"/>
-          <w14:ligatures w14:val="none"/>
-        </w:rPr>
-        <w:t>Rules_info</w:t>
-      </w:r>
-      <w:proofErr w:type="spellEnd"/>
-      <w:r>
-        <w:rPr>
-          <w:rFonts w:ascii="Consolas" w:eastAsia="Times New Roman" w:hAnsi="Consolas" w:cs="Times New Roman"/>
-          <w:color w:val="FF0000"/>
-          <w:kern w:val="0"/>
-          <w:sz w:val="21"/>
-          <w:szCs w:val="21"/>
-          <w:lang w:eastAsia="fr-FR"/>
-          <w14:ligatures w14:val="none"/>
-        </w:rPr>
-        <w:t xml:space="preserve">, STARTLOGIN, </w:t>
-      </w:r>
-      <w:proofErr w:type="spellStart"/>
-      <w:r>
-        <w:rPr>
-          <w:rFonts w:ascii="Consolas" w:eastAsia="Times New Roman" w:hAnsi="Consolas" w:cs="Times New Roman"/>
-          <w:color w:val="FF0000"/>
-          <w:kern w:val="0"/>
-          <w:sz w:val="21"/>
-          <w:szCs w:val="21"/>
-          <w:lang w:eastAsia="fr-FR"/>
-          <w14:ligatures w14:val="none"/>
-        </w:rPr>
-        <w:t>login_win</w:t>
-      </w:r>
-      <w:proofErr w:type="spellEnd"/>
-      <w:r>
-        <w:rPr>
-          <w:rFonts w:ascii="Consolas" w:eastAsia="Times New Roman" w:hAnsi="Consolas" w:cs="Times New Roman"/>
-          <w:color w:val="FF0000"/>
-          <w:kern w:val="0"/>
-          <w:sz w:val="21"/>
-          <w:szCs w:val="21"/>
-          <w:lang w:eastAsia="fr-FR"/>
-          <w14:ligatures w14:val="none"/>
-        </w:rPr>
-        <w:t xml:space="preserve">, </w:t>
-      </w:r>
-      <w:proofErr w:type="spellStart"/>
-      <w:r>
-        <w:rPr>
-          <w:rFonts w:ascii="Consolas" w:eastAsia="Times New Roman" w:hAnsi="Consolas" w:cs="Times New Roman"/>
-          <w:color w:val="FF0000"/>
-          <w:kern w:val="0"/>
-          <w:sz w:val="21"/>
-          <w:szCs w:val="21"/>
-          <w:lang w:eastAsia="fr-FR"/>
-          <w14:ligatures w14:val="none"/>
-        </w:rPr>
-        <w:t>classwin</w:t>
-      </w:r>
-      <w:proofErr w:type="spellEnd"/>
-      <w:r>
-        <w:rPr>
-          <w:rFonts w:ascii="Consolas" w:eastAsia="Times New Roman" w:hAnsi="Consolas" w:cs="Times New Roman"/>
-          <w:color w:val="FF0000"/>
-          <w:kern w:val="0"/>
-          <w:sz w:val="21"/>
-          <w:szCs w:val="21"/>
-          <w:lang w:eastAsia="fr-FR"/>
-          <w14:ligatures w14:val="none"/>
-        </w:rPr>
-        <w:t>,</w:t>
-      </w:r>
-      <w:r>
-        <w:rPr>
-          <w:rFonts w:ascii="Consolas" w:hAnsi="Consolas"/>
-          <w:color w:val="FF0000"/>
-          <w:sz w:val="21"/>
-          <w:szCs w:val="21"/>
-        </w:rPr>
-        <w:t xml:space="preserve"> </w:t>
-      </w:r>
-      <w:proofErr w:type="spellStart"/>
-      <w:r>
-        <w:rPr>
-          <w:rFonts w:ascii="Consolas" w:eastAsia="Times New Roman" w:hAnsi="Consolas" w:cs="Times New Roman"/>
-          <w:color w:val="FF0000"/>
-          <w:kern w:val="0"/>
-          <w:sz w:val="21"/>
-          <w:szCs w:val="21"/>
-          <w:lang w:eastAsia="fr-FR"/>
-          <w14:ligatures w14:val="none"/>
-        </w:rPr>
-        <w:t>NewAccount</w:t>
-      </w:r>
-      <w:proofErr w:type="spellEnd"/>
-    </w:p>
-    <w:p>
-      <w:r>
-        <w:t>Deux fonctions intéressantes</w:t>
-      </w:r>
-      <w:r>
-        <w:t xml:space="preserve"> sont les fonctions liées aux mots de passe. En effet, la fonction </w:t>
-      </w:r>
-      <w:proofErr w:type="spellStart"/>
-      <w:r>
-        <w:rPr>
-          <w:rFonts w:ascii="Consolas" w:hAnsi="Consolas"/>
-          <w:color w:val="FF0000"/>
-          <w:sz w:val="21"/>
-          <w:szCs w:val="21"/>
-        </w:rPr>
-        <w:t>addplayer</w:t>
-      </w:r>
-      <w:proofErr w:type="spellEnd"/>
-      <w:r>
-        <w:rPr>
-          <w:color w:val="FF0000"/>
-        </w:rPr>
-        <w:t xml:space="preserve"> </w:t>
-      </w:r>
-      <w:r>
-        <w:t xml:space="preserve">et </w:t>
-      </w:r>
-      <w:proofErr w:type="spellStart"/>
-      <w:r>
-        <w:rPr>
-          <w:rFonts w:ascii="Consolas" w:hAnsi="Consolas"/>
-          <w:color w:val="FF0000"/>
-          <w:sz w:val="21"/>
-          <w:szCs w:val="21"/>
-        </w:rPr>
-        <w:t>checkmdp</w:t>
-      </w:r>
-      <w:proofErr w:type="spellEnd"/>
-      <w:r>
-        <w:rPr>
-          <w:color w:val="FF0000"/>
-        </w:rPr>
-        <w:t xml:space="preserve"> </w:t>
-      </w:r>
-      <w:r>
-        <w:t xml:space="preserve">utilisent </w:t>
-      </w:r>
-      <w:r>
-        <w:t xml:space="preserve">l’algorithme de hachage SHA256 pour ne jamais stocker directement le mot de passe d’un joueur. Lors de la création de compte, le mot de passe est encodé et stocké sous forme de hash. Lors de la vérification du mot de passe, les caractères entrés sont </w:t>
-      </w:r>
-      <w:proofErr w:type="spellStart"/>
-      <w:r>
-        <w:t>hashés</w:t>
-      </w:r>
-      <w:proofErr w:type="spellEnd"/>
-      <w:r>
-        <w:t xml:space="preserve"> et comparé à ce qui est stocké pour le joueur sélectionné. C’est aussi dans ces deux fonctions qu’on vérifie sur un joueur est sélectionné, si le mot de passe ou le pseudo sont conformes, si le joueur n’est pas déjà connecté.</w:t>
-      </w:r>
-    </w:p>
-    <w:p>
-      <w:r>
-        <w:t xml:space="preserve">Enfin la fonction </w:t>
-      </w:r>
-      <w:proofErr w:type="spellStart"/>
-      <w:r>
-        <w:rPr>
-          <w:rFonts w:ascii="Consolas" w:hAnsi="Consolas"/>
-          <w:color w:val="FF0000"/>
-          <w:sz w:val="21"/>
-          <w:szCs w:val="21"/>
-        </w:rPr>
-        <w:t>pygame_launcher</w:t>
-      </w:r>
-      <w:proofErr w:type="spellEnd"/>
-      <w:r>
-        <w:t xml:space="preserve"> lance la partie en initialisant la classe </w:t>
-      </w:r>
-      <w:proofErr w:type="spellStart"/>
-      <w:r>
-        <w:rPr>
-          <w:rFonts w:ascii="Consolas" w:hAnsi="Consolas"/>
-          <w:color w:val="4EC9B0"/>
-          <w:sz w:val="21"/>
-          <w:szCs w:val="21"/>
-        </w:rPr>
-        <w:t>PygameWindow</w:t>
-      </w:r>
-      <w:proofErr w:type="spellEnd"/>
-      <w:r>
-        <w:t xml:space="preserve"> et lançant la boucle </w:t>
-      </w:r>
-      <w:proofErr w:type="spellStart"/>
-      <w:r>
-        <w:t>Pygame</w:t>
-      </w:r>
-      <w:proofErr w:type="spellEnd"/>
-      <w:r>
-        <w:t>.</w:t>
-      </w:r>
-    </w:p>
-    <w:p>
-      <w:r>
-        <w:t xml:space="preserve">La classe </w:t>
-      </w:r>
-      <w:r>
-        <w:rPr>
-          <w:rFonts w:ascii="Consolas" w:hAnsi="Consolas"/>
-          <w:color w:val="4EC9B0"/>
-          <w:sz w:val="21"/>
-          <w:szCs w:val="21"/>
-        </w:rPr>
-        <w:t>Joueur</w:t>
-      </w:r>
-      <w:r>
-        <w:rPr>
-          <w:color w:val="4EC9B0"/>
-        </w:rPr>
-        <w:t xml:space="preserve"> </w:t>
-      </w:r>
-      <w:r>
-        <w:t>est également définie dans ce fichier, et elle sera utile tout le long du jeu. Elle prend en paramètre le pseudo, le mot de passe (</w:t>
-      </w:r>
-      <w:proofErr w:type="spellStart"/>
-      <w:r>
-        <w:t>hashé</w:t>
-      </w:r>
-      <w:proofErr w:type="spellEnd"/>
-      <w:r>
-        <w:t>), et le nombre de victoires.</w:t>
-      </w:r>
-    </w:p>
-    <w:p>
-      <w:r>
-        <w:t xml:space="preserve">La dernière classe </w:t>
-      </w:r>
-      <w:proofErr w:type="spellStart"/>
-      <w:r>
-        <w:rPr>
-          <w:rFonts w:ascii="Consolas" w:hAnsi="Consolas"/>
-          <w:color w:val="4EC9B0"/>
-          <w:sz w:val="21"/>
-          <w:szCs w:val="21"/>
-        </w:rPr>
-        <w:t>CreateToolTip</w:t>
-      </w:r>
-      <w:proofErr w:type="spellEnd"/>
-      <w:r>
-        <w:t xml:space="preserve"> n’est pas de nous (source citée dans le code) et sert à créer un petit message d’information quand on survole un widget </w:t>
-      </w:r>
-      <w:proofErr w:type="spellStart"/>
-      <w:r>
-        <w:t>Tkinter</w:t>
-      </w:r>
-      <w:proofErr w:type="spellEnd"/>
-      <w:r>
-        <w:t xml:space="preserve">. Cette dernière est utilisée sur le widget </w:t>
-      </w:r>
-      <w:proofErr w:type="spellStart"/>
-      <w:r>
-        <w:rPr>
-          <w:rFonts w:ascii="Consolas" w:eastAsia="Times New Roman" w:hAnsi="Consolas" w:cs="Times New Roman"/>
-          <w:color w:val="9CDCFE"/>
-          <w:kern w:val="0"/>
-          <w:sz w:val="21"/>
-          <w:szCs w:val="21"/>
-          <w:lang w:eastAsia="fr-FR"/>
-          <w14:ligatures w14:val="none"/>
-        </w:rPr>
-        <w:t>back_</w:t>
-      </w:r>
-      <w:r>
-        <w:rPr>
-          <w:rFonts w:ascii="Consolas" w:eastAsia="Times New Roman" w:hAnsi="Consolas" w:cs="Times New Roman"/>
-          <w:color w:val="9CDCFE"/>
-          <w:kern w:val="0"/>
-          <w:sz w:val="21"/>
-          <w:szCs w:val="21"/>
-          <w:lang w:eastAsia="fr-FR"/>
-          <w14:ligatures w14:val="none"/>
-        </w:rPr>
-        <w:t>button</w:t>
-      </w:r>
-      <w:proofErr w:type="spellEnd"/>
-      <w:r>
-        <w:rPr>
-          <w:rFonts w:ascii="Consolas" w:eastAsia="Times New Roman" w:hAnsi="Consolas" w:cs="Times New Roman"/>
-          <w:color w:val="9CDCFE"/>
-          <w:kern w:val="0"/>
-          <w:sz w:val="21"/>
-          <w:szCs w:val="21"/>
-          <w:lang w:eastAsia="fr-FR"/>
-          <w14:ligatures w14:val="none"/>
-        </w:rPr>
         <w:t xml:space="preserve"> </w:t>
       </w:r>
       <w:r>
@@ -1396,772 +1753,9 @@
           <w:lang w:eastAsia="fr-FR"/>
           <w14:ligatures w14:val="none"/>
         </w:rPr>
-        <w:t>créé par la fonction</w:t>
-      </w:r>
-      <w:r>
-        <w:rPr>
-          <w:rFonts w:ascii="Consolas" w:eastAsia="Times New Roman" w:hAnsi="Consolas" w:cs="Times New Roman"/>
-          <w:kern w:val="0"/>
-          <w:sz w:val="21"/>
-          <w:szCs w:val="21"/>
-          <w:lang w:eastAsia="fr-FR"/>
-          <w14:ligatures w14:val="none"/>
-        </w:rPr>
-        <w:t xml:space="preserve"> </w:t>
-      </w:r>
-      <w:r>
-        <w:rPr>
-          <w:rFonts w:ascii="Consolas" w:eastAsia="Times New Roman" w:hAnsi="Consolas" w:cs="Times New Roman"/>
-          <w:color w:val="FF0000"/>
-          <w:kern w:val="0"/>
-          <w:sz w:val="21"/>
-          <w:szCs w:val="21"/>
-          <w:lang w:eastAsia="fr-FR"/>
-          <w14:ligatures w14:val="none"/>
-        </w:rPr>
-        <w:t>STARTLOGIN</w:t>
-      </w:r>
-      <w:r>
-        <w:t>.</w:t>
-      </w:r>
-      <w:r>
-        <w:t xml:space="preserve"> </w:t>
+        <w:t>contient la plupart des fonctions utilisées pour jouer au cours de la partie. C’est ici que les règles du jeu sont codées</w:t>
       </w:r>
     </w:p>
-    <w:p>
-      <w:r>
-        <w:lastRenderedPageBreak/>
-        <w:t xml:space="preserve">Le détail de chaque fonction est indiqué en </w:t>
-      </w:r>
-      <w:proofErr w:type="spellStart"/>
-      <w:r>
-        <w:t>docstring</w:t>
-      </w:r>
-      <w:proofErr w:type="spellEnd"/>
-      <w:r>
-        <w:t>, pour des raisons de lisibilité et de clarté ils ne seront pas détaillés ici.</w:t>
-      </w:r>
-    </w:p>
-    <w:p>
-      <w:r>
-        <w:tab/>
-      </w:r>
-    </w:p>
-    <w:p>
-      <w:pPr>
-        <w:pStyle w:val="Titre3"/>
-      </w:pPr>
-      <w:r>
-        <w:t>dans main.py</w:t>
-      </w:r>
-    </w:p>
-    <w:p>
-      <w:r>
-        <w:t xml:space="preserve">Ce fichier ne contient qu’une seule classe, </w:t>
-      </w:r>
-      <w:proofErr w:type="spellStart"/>
-      <w:r>
-        <w:rPr>
-          <w:rFonts w:ascii="Consolas" w:hAnsi="Consolas"/>
-          <w:color w:val="4EC9B0"/>
-          <w:sz w:val="21"/>
-          <w:szCs w:val="21"/>
-        </w:rPr>
-        <w:t>PygameWindow</w:t>
-      </w:r>
-      <w:proofErr w:type="spellEnd"/>
-      <w:r>
-        <w:t>, qui initialise la fenêtre de jeu et contrôle toutes les interactions du jeu. Elle prend en paramètre la taille de la fenêtre (plein écran) et la liste d’objet des joueurs connectés.</w:t>
-      </w:r>
-    </w:p>
-    <w:p>
-      <w:r>
-        <w:t xml:space="preserve">La fonction </w:t>
-      </w:r>
-      <w:r>
-        <w:rPr>
-          <w:rFonts w:ascii="Consolas" w:hAnsi="Consolas"/>
-          <w:color w:val="FF0000"/>
-          <w:sz w:val="21"/>
-          <w:szCs w:val="21"/>
-        </w:rPr>
-        <w:t>__init__</w:t>
-      </w:r>
-      <w:r>
-        <w:rPr>
-          <w:color w:val="FF0000"/>
-        </w:rPr>
-        <w:t xml:space="preserve"> </w:t>
-      </w:r>
-      <w:r>
-        <w:t xml:space="preserve">est remplie de tous les paramètres, listes, état, constantes, polices, couleurs et widgets qui seront utilisés plus tard. C’est là aussi qu’on créer la fenêtre </w:t>
-      </w:r>
-      <w:proofErr w:type="spellStart"/>
-      <w:r>
-        <w:t>Pygame</w:t>
-      </w:r>
-      <w:proofErr w:type="spellEnd"/>
-      <w:r>
-        <w:t>.</w:t>
-      </w:r>
-    </w:p>
-    <w:p>
-      <w:r>
-        <w:t>La fonction la plus longue de cette classe est celle qui gère la boucle principale, elle sera détaillée en dernier.</w:t>
-      </w:r>
-    </w:p>
-    <w:p>
-      <w:r>
-        <w:t xml:space="preserve">Les fonctions </w:t>
-      </w:r>
-      <w:proofErr w:type="spellStart"/>
-      <w:r>
-        <w:rPr>
-          <w:rFonts w:ascii="Consolas" w:hAnsi="Consolas"/>
-          <w:color w:val="FF0000"/>
-          <w:sz w:val="21"/>
-          <w:szCs w:val="21"/>
-        </w:rPr>
-        <w:t>charger_image</w:t>
-      </w:r>
-      <w:proofErr w:type="spellEnd"/>
-      <w:r>
-        <w:t xml:space="preserve">, </w:t>
-      </w:r>
-      <w:proofErr w:type="spellStart"/>
-      <w:r>
-        <w:rPr>
-          <w:rFonts w:ascii="Consolas" w:hAnsi="Consolas"/>
-          <w:color w:val="FF0000"/>
-          <w:sz w:val="21"/>
-          <w:szCs w:val="21"/>
-        </w:rPr>
-        <w:t>charger_coord_texte</w:t>
-      </w:r>
-      <w:proofErr w:type="spellEnd"/>
-      <w:r>
-        <w:t xml:space="preserve">, </w:t>
-      </w:r>
-      <w:proofErr w:type="spellStart"/>
-      <w:r>
-        <w:rPr>
-          <w:rFonts w:ascii="Consolas" w:hAnsi="Consolas"/>
-          <w:color w:val="FF0000"/>
-          <w:sz w:val="21"/>
-          <w:szCs w:val="21"/>
-        </w:rPr>
-        <w:t>init_couleurs</w:t>
-      </w:r>
-      <w:proofErr w:type="spellEnd"/>
-      <w:r>
-        <w:t xml:space="preserve"> sont </w:t>
-      </w:r>
-      <w:proofErr w:type="spellStart"/>
-      <w:r>
-        <w:t>executées</w:t>
-      </w:r>
-      <w:proofErr w:type="spellEnd"/>
-      <w:r>
-        <w:t xml:space="preserve"> depuis </w:t>
-      </w:r>
-      <w:r>
-        <w:rPr>
-          <w:rFonts w:ascii="Consolas" w:hAnsi="Consolas"/>
-          <w:color w:val="FF0000"/>
-          <w:sz w:val="21"/>
-          <w:szCs w:val="21"/>
-        </w:rPr>
-        <w:t>__init__</w:t>
-      </w:r>
-      <w:r>
-        <w:t xml:space="preserve">. </w:t>
-      </w:r>
-      <w:proofErr w:type="spellStart"/>
-      <w:proofErr w:type="gramStart"/>
-      <w:r>
-        <w:rPr>
-          <w:rFonts w:ascii="Consolas" w:hAnsi="Consolas"/>
-          <w:color w:val="FF0000"/>
-          <w:sz w:val="21"/>
-          <w:szCs w:val="21"/>
-        </w:rPr>
-        <w:t>charger</w:t>
-      </w:r>
-      <w:proofErr w:type="gramEnd"/>
-      <w:r>
-        <w:rPr>
-          <w:rFonts w:ascii="Consolas" w:hAnsi="Consolas"/>
-          <w:color w:val="FF0000"/>
-          <w:sz w:val="21"/>
-          <w:szCs w:val="21"/>
-        </w:rPr>
-        <w:t>_image</w:t>
-      </w:r>
-      <w:proofErr w:type="spellEnd"/>
-      <w:r>
-        <w:t xml:space="preserve"> va créer les images </w:t>
-      </w:r>
-      <w:proofErr w:type="spellStart"/>
-      <w:r>
-        <w:t>pygame</w:t>
-      </w:r>
-      <w:proofErr w:type="spellEnd"/>
-      <w:r>
-        <w:t xml:space="preserve"> et les </w:t>
-      </w:r>
-      <w:proofErr w:type="spellStart"/>
-      <w:r>
-        <w:t>mask</w:t>
-      </w:r>
-      <w:proofErr w:type="spellEnd"/>
-      <w:r>
-        <w:t xml:space="preserve"> de toutes les images qui seront utilisées. </w:t>
-      </w:r>
-      <w:proofErr w:type="spellStart"/>
-      <w:proofErr w:type="gramStart"/>
-      <w:r>
-        <w:rPr>
-          <w:rFonts w:ascii="Consolas" w:hAnsi="Consolas"/>
-          <w:color w:val="FF0000"/>
-          <w:sz w:val="21"/>
-          <w:szCs w:val="21"/>
-        </w:rPr>
-        <w:t>charger</w:t>
-      </w:r>
-      <w:proofErr w:type="gramEnd"/>
-      <w:r>
-        <w:rPr>
-          <w:rFonts w:ascii="Consolas" w:hAnsi="Consolas"/>
-          <w:color w:val="FF0000"/>
-          <w:sz w:val="21"/>
-          <w:szCs w:val="21"/>
-        </w:rPr>
-        <w:t>_coord_texte</w:t>
-      </w:r>
-      <w:proofErr w:type="spellEnd"/>
-      <w:r>
-        <w:t xml:space="preserve"> va lire un fichier </w:t>
-      </w:r>
-      <w:proofErr w:type="spellStart"/>
-      <w:r>
-        <w:t>json</w:t>
-      </w:r>
-      <w:proofErr w:type="spellEnd"/>
-      <w:r>
-        <w:t xml:space="preserve"> et retourner un dictionnaire avec la position pour chaque territoire de là où sera affiché le nombre de troupes. </w:t>
-      </w:r>
-      <w:proofErr w:type="spellStart"/>
-      <w:proofErr w:type="gramStart"/>
-      <w:r>
-        <w:rPr>
-          <w:rFonts w:ascii="Consolas" w:hAnsi="Consolas"/>
-          <w:color w:val="FF0000"/>
-          <w:sz w:val="21"/>
-          <w:szCs w:val="21"/>
-        </w:rPr>
-        <w:t>init</w:t>
-      </w:r>
-      <w:proofErr w:type="gramEnd"/>
-      <w:r>
-        <w:rPr>
-          <w:rFonts w:ascii="Consolas" w:hAnsi="Consolas"/>
-          <w:color w:val="FF0000"/>
-          <w:sz w:val="21"/>
-          <w:szCs w:val="21"/>
-        </w:rPr>
-        <w:t>_couleurs</w:t>
-      </w:r>
-      <w:proofErr w:type="spellEnd"/>
-      <w:r>
-        <w:rPr>
-          <w:color w:val="FF0000"/>
-        </w:rPr>
-        <w:t xml:space="preserve"> </w:t>
-      </w:r>
-      <w:r>
-        <w:t xml:space="preserve">va mettre à jour tous les fichiers images des territoires pour qu’ils aient la couleur de leur joueur. Cette liste de couleur est définie dans </w:t>
-      </w:r>
-      <w:r>
-        <w:rPr>
-          <w:rFonts w:ascii="Consolas" w:hAnsi="Consolas"/>
-          <w:color w:val="FF0000"/>
-          <w:sz w:val="21"/>
-          <w:szCs w:val="21"/>
-        </w:rPr>
-        <w:t>__init__.</w:t>
-      </w:r>
-      <w:r>
-        <w:rPr>
-          <w:color w:val="FF0000"/>
-        </w:rPr>
-        <w:t xml:space="preserve"> </w:t>
-      </w:r>
-      <w:r>
-        <w:t xml:space="preserve">Pour s’y faire, dans une boucle parcourant la liste objet des territoires et après avoir associé la bonne couleur du joueur, la surface va être transformée en un </w:t>
-      </w:r>
-      <w:proofErr w:type="spellStart"/>
-      <w:r>
-        <w:t>mask</w:t>
-      </w:r>
-      <w:proofErr w:type="spellEnd"/>
-      <w:r>
-        <w:t xml:space="preserve">, composé de 0 s’il n’y a pas de pixel et 1 s’il y en a un. Les surfaces sont composées d’une grande partie transparente. Ensuite une surface est créée à partir de ce </w:t>
-      </w:r>
-      <w:proofErr w:type="spellStart"/>
-      <w:r>
-        <w:t>mask</w:t>
-      </w:r>
-      <w:proofErr w:type="spellEnd"/>
-      <w:r>
-        <w:t>, qui sera noir et blanche en fonction des 0 et des 1 (noir si pas de pixel, blanc si pixel). Le noir est ensuite retiré et la couleur du joueur est appliqué à la surface. On met ensuite à jour la surface du territoire.</w:t>
-      </w:r>
-      <w:r>
-        <w:t xml:space="preserve"> C’est la façon la plus rapide et efficace de changer uniformément la couleur d’une surface sur fond transparent.  La fonction </w:t>
-      </w:r>
-      <w:proofErr w:type="spellStart"/>
-      <w:r>
-        <w:rPr>
-          <w:rFonts w:ascii="Consolas" w:hAnsi="Consolas"/>
-          <w:color w:val="FF0000"/>
-          <w:sz w:val="21"/>
-          <w:szCs w:val="21"/>
-        </w:rPr>
-        <w:t>changer_couleur</w:t>
-      </w:r>
-      <w:proofErr w:type="spellEnd"/>
-      <w:r>
-        <w:t xml:space="preserve"> fonctionne de la même façon, avec un paramètre couleur en plus.</w:t>
-      </w:r>
-    </w:p>
-    <w:p>
-      <w:r>
-        <w:t xml:space="preserve">Les fonctions </w:t>
-      </w:r>
-      <w:proofErr w:type="spellStart"/>
-      <w:r>
-        <w:rPr>
-          <w:rFonts w:ascii="Consolas" w:hAnsi="Consolas"/>
-          <w:color w:val="FF0000"/>
-          <w:sz w:val="21"/>
-          <w:szCs w:val="21"/>
-        </w:rPr>
-        <w:t>afficher_fenetre</w:t>
-      </w:r>
-      <w:proofErr w:type="spellEnd"/>
-      <w:r>
-        <w:t xml:space="preserve">, </w:t>
-      </w:r>
-      <w:proofErr w:type="spellStart"/>
-      <w:r>
-        <w:rPr>
-          <w:rFonts w:ascii="Consolas" w:hAnsi="Consolas"/>
-          <w:color w:val="FF0000"/>
-          <w:sz w:val="21"/>
-          <w:szCs w:val="21"/>
-        </w:rPr>
-        <w:t>affiche_des</w:t>
-      </w:r>
-      <w:proofErr w:type="spellEnd"/>
-      <w:r>
-        <w:t xml:space="preserve">, </w:t>
-      </w:r>
-      <w:proofErr w:type="spellStart"/>
-      <w:r>
-        <w:rPr>
-          <w:rFonts w:ascii="Consolas" w:hAnsi="Consolas"/>
-          <w:color w:val="FF0000"/>
-          <w:sz w:val="21"/>
-          <w:szCs w:val="21"/>
-        </w:rPr>
-        <w:t>add_border</w:t>
-      </w:r>
-      <w:proofErr w:type="spellEnd"/>
-      <w:r>
-        <w:t xml:space="preserve">, </w:t>
-      </w:r>
-      <w:proofErr w:type="spellStart"/>
-      <w:r>
-        <w:rPr>
-          <w:rFonts w:ascii="Consolas" w:hAnsi="Consolas"/>
-          <w:color w:val="FF0000"/>
-          <w:sz w:val="21"/>
-          <w:szCs w:val="21"/>
-        </w:rPr>
-        <w:t>add_texts</w:t>
-      </w:r>
-      <w:proofErr w:type="spellEnd"/>
-      <w:r>
-        <w:t xml:space="preserve">, </w:t>
-      </w:r>
-      <w:proofErr w:type="spellStart"/>
-      <w:r>
-        <w:rPr>
-          <w:rFonts w:ascii="Consolas" w:hAnsi="Consolas"/>
-          <w:color w:val="FF0000"/>
-          <w:sz w:val="21"/>
-          <w:szCs w:val="21"/>
-        </w:rPr>
-        <w:t>afficher_mission</w:t>
-      </w:r>
-      <w:proofErr w:type="spellEnd"/>
-      <w:r>
-        <w:rPr>
-          <w:color w:val="FF0000"/>
-        </w:rPr>
-        <w:t xml:space="preserve"> </w:t>
-      </w:r>
-      <w:r>
-        <w:t>servent à afficher les éléments graphiques sous certaines conditions (phase de jeu).</w:t>
-      </w:r>
-    </w:p>
-    <w:p>
-      <w:r>
-        <w:t xml:space="preserve">Lorsqu’un joueur sélectionne un pays, il faut que cela soit visible facilement. Le nom et le défenseur du territoire sélectionné est affiché sur la fenêtre de jeu mais le territoire est également assombri par la fonction </w:t>
-      </w:r>
-      <w:proofErr w:type="spellStart"/>
-      <w:r>
-        <w:rPr>
-          <w:rFonts w:ascii="Consolas" w:hAnsi="Consolas"/>
-          <w:color w:val="FF0000"/>
-          <w:sz w:val="21"/>
-          <w:szCs w:val="21"/>
-        </w:rPr>
-        <w:t>changer_lumi</w:t>
-      </w:r>
-      <w:proofErr w:type="spellEnd"/>
-      <w:r>
-        <w:t>. Elle divise par 1,5 les valeurs (</w:t>
-      </w:r>
-      <w:proofErr w:type="spellStart"/>
-      <w:proofErr w:type="gramStart"/>
-      <w:r>
-        <w:t>r,g</w:t>
-      </w:r>
-      <w:proofErr w:type="gramEnd"/>
-      <w:r>
-        <w:t>,b</w:t>
-      </w:r>
-      <w:proofErr w:type="spellEnd"/>
-      <w:r>
-        <w:t>) de la couleur du pays si il n’est pas sélectionné et les multiplie par 1,5 si le pays était déjà sélectionné ce qui a pour effet de changer la luminosité en gardant la même teinte.</w:t>
-      </w:r>
-    </w:p>
-    <w:p>
-      <w:r>
-        <w:t xml:space="preserve">La sélection des pays se fait grâce à la liste </w:t>
-      </w:r>
-      <w:proofErr w:type="spellStart"/>
-      <w:proofErr w:type="gramStart"/>
-      <w:r>
-        <w:rPr>
-          <w:rFonts w:ascii="Consolas" w:hAnsi="Consolas"/>
-          <w:color w:val="9CDCFE"/>
-          <w:sz w:val="21"/>
-          <w:szCs w:val="21"/>
-        </w:rPr>
-        <w:t>self.select</w:t>
-      </w:r>
-      <w:proofErr w:type="spellEnd"/>
-      <w:proofErr w:type="gramEnd"/>
-      <w:r>
-        <w:rPr>
-          <w:color w:val="9CDCFE"/>
-        </w:rPr>
-        <w:t xml:space="preserve"> </w:t>
-      </w:r>
-      <w:r>
-        <w:t xml:space="preserve">. Elle est mise à jour par la fonction </w:t>
-      </w:r>
-      <w:proofErr w:type="spellStart"/>
-      <w:r>
-        <w:rPr>
-          <w:rFonts w:ascii="Consolas" w:hAnsi="Consolas"/>
-          <w:color w:val="FF0000"/>
-          <w:sz w:val="21"/>
-          <w:szCs w:val="21"/>
-        </w:rPr>
-        <w:t>select_deux_surfaces</w:t>
-      </w:r>
-      <w:proofErr w:type="spellEnd"/>
-      <w:r>
-        <w:rPr>
-          <w:color w:val="FF0000"/>
-        </w:rPr>
-        <w:t xml:space="preserve"> </w:t>
-      </w:r>
-      <w:r>
-        <w:t xml:space="preserve">qui prend en paramètre le territoire sélectionné. Si la liste est vide, on ajoute le territoire, si elle est à moitié remplie et qu’on reclique sur le même territoire, il est supprimé. Si le territoire est différent du premier, il est ajouté. Si on reclique sur </w:t>
-      </w:r>
-      <w:r>
-        <w:t>le deuxième territoire sélectionné</w:t>
-      </w:r>
-      <w:r>
-        <w:t xml:space="preserve">, il est retiré. On ne peut pas retirer la première </w:t>
-      </w:r>
-      <w:r>
-        <w:t>sélection</w:t>
-      </w:r>
-      <w:r>
-        <w:t xml:space="preserve"> avant d’avoir enlevé la </w:t>
-      </w:r>
-      <w:r>
-        <w:t>deuxième</w:t>
-      </w:r>
-      <w:r>
-        <w:t>.</w:t>
-      </w:r>
-      <w:r>
-        <w:t xml:space="preserve"> Quand un territoire est ajouté ou enlevé de la liste, on met à jour sa luminosité.</w:t>
-      </w:r>
-    </w:p>
-    <w:p>
-      <w:r>
-        <w:t xml:space="preserve">Les fonctions </w:t>
-      </w:r>
-      <w:proofErr w:type="spellStart"/>
-      <w:r>
-        <w:rPr>
-          <w:rFonts w:ascii="Consolas" w:hAnsi="Consolas"/>
-          <w:color w:val="FF0000"/>
-          <w:sz w:val="21"/>
-          <w:szCs w:val="21"/>
-        </w:rPr>
-        <w:t>end_turn</w:t>
-      </w:r>
-      <w:proofErr w:type="spellEnd"/>
-      <w:r>
-        <w:t xml:space="preserve">, </w:t>
-      </w:r>
-      <w:proofErr w:type="spellStart"/>
-      <w:r>
-        <w:rPr>
-          <w:rFonts w:ascii="Consolas" w:hAnsi="Consolas"/>
-          <w:color w:val="FF0000"/>
-          <w:sz w:val="21"/>
-          <w:szCs w:val="21"/>
-        </w:rPr>
-        <w:t>next_player</w:t>
-      </w:r>
-      <w:proofErr w:type="spellEnd"/>
-      <w:r>
-        <w:t xml:space="preserve">, </w:t>
-      </w:r>
-      <w:proofErr w:type="spellStart"/>
-      <w:r>
-        <w:rPr>
-          <w:rFonts w:ascii="Consolas" w:hAnsi="Consolas"/>
-          <w:color w:val="FF0000"/>
-          <w:sz w:val="21"/>
-          <w:szCs w:val="21"/>
-        </w:rPr>
-        <w:t>check_loss</w:t>
-      </w:r>
-      <w:proofErr w:type="spellEnd"/>
-      <w:r>
-        <w:rPr>
-          <w:color w:val="FF0000"/>
-        </w:rPr>
-        <w:t xml:space="preserve"> </w:t>
-      </w:r>
-      <w:r>
-        <w:t>entrent dans la gestion des tours et des règles. Elles changent la phase du jeu si nécessaires, passent au joueur suivant et vérifient si un joueur n’est pas éliminé (plus de territoire)</w:t>
-      </w:r>
-      <w:r>
-        <w:t xml:space="preserve">. La fonction </w:t>
-      </w:r>
-      <w:proofErr w:type="spellStart"/>
-      <w:r>
-        <w:rPr>
-          <w:rFonts w:ascii="Consolas" w:hAnsi="Consolas"/>
-          <w:color w:val="FF0000"/>
-          <w:sz w:val="21"/>
-          <w:szCs w:val="21"/>
-        </w:rPr>
-        <w:t>end_turn</w:t>
-      </w:r>
-      <w:proofErr w:type="spellEnd"/>
-      <w:r>
-        <w:t xml:space="preserve"> vérifie également si le joueur qui </w:t>
-      </w:r>
-      <w:proofErr w:type="spellStart"/>
-      <w:r>
-        <w:t>fini</w:t>
-      </w:r>
-      <w:proofErr w:type="spellEnd"/>
-      <w:r>
-        <w:t xml:space="preserve"> son tour a rempli sa mission. Si oui, la partie prend fin.</w:t>
-      </w:r>
-    </w:p>
-    <w:p>
-      <w:proofErr w:type="spellStart"/>
-      <w:proofErr w:type="gramStart"/>
-      <w:r>
-        <w:rPr>
-          <w:rFonts w:ascii="Consolas" w:hAnsi="Consolas"/>
-          <w:color w:val="FF0000"/>
-          <w:sz w:val="21"/>
-          <w:szCs w:val="21"/>
-        </w:rPr>
-        <w:t>joueur</w:t>
-      </w:r>
-      <w:proofErr w:type="gramEnd"/>
-      <w:r>
-        <w:rPr>
-          <w:rFonts w:ascii="Consolas" w:hAnsi="Consolas"/>
-          <w:color w:val="FF0000"/>
-          <w:sz w:val="21"/>
-          <w:szCs w:val="21"/>
-        </w:rPr>
-        <w:t>_win</w:t>
-      </w:r>
-      <w:proofErr w:type="spellEnd"/>
-      <w:r>
-        <w:t xml:space="preserve"> est appelée lors de l’affichage de l’écran de victoire pour mettre à jour dans le fichier csv le score du joueur gagnant (score += 1)</w:t>
-      </w:r>
-    </w:p>
-    <w:p>
-      <w:pPr>
-        <w:rPr>
-          <w:color w:val="9CDCFE"/>
-        </w:rPr>
-      </w:pPr>
-    </w:p>
-    <w:p>
-      <w:pPr>
-        <w:rPr>
-          <w:color w:val="9CDCFE"/>
-        </w:rPr>
-      </w:pPr>
-    </w:p>
-    <w:p>
-      <w:r>
-        <w:lastRenderedPageBreak/>
-        <w:t xml:space="preserve">Pour finir : la boucle principale gérée par </w:t>
-      </w:r>
-      <w:proofErr w:type="spellStart"/>
-      <w:r>
-        <w:rPr>
-          <w:rFonts w:ascii="Consolas" w:hAnsi="Consolas"/>
-          <w:color w:val="FF0000"/>
-          <w:sz w:val="21"/>
-          <w:szCs w:val="21"/>
-        </w:rPr>
-        <w:t>main_loop</w:t>
-      </w:r>
-      <w:proofErr w:type="spellEnd"/>
-      <w:r>
-        <w:t xml:space="preserve">. Chaque phase de jeu est associée à un chiffre dans la variable </w:t>
-      </w:r>
-      <w:proofErr w:type="spellStart"/>
-      <w:proofErr w:type="gramStart"/>
-      <w:r>
-        <w:rPr>
-          <w:rFonts w:ascii="Consolas" w:hAnsi="Consolas"/>
-          <w:color w:val="9CDCFE"/>
-          <w:sz w:val="21"/>
-          <w:szCs w:val="21"/>
-        </w:rPr>
-        <w:t>self.view</w:t>
-      </w:r>
-      <w:proofErr w:type="spellEnd"/>
-      <w:proofErr w:type="gramEnd"/>
-      <w:r>
-        <w:rPr>
-          <w:color w:val="9CDCFE"/>
-        </w:rPr>
-        <w:t> </w:t>
-      </w:r>
-      <w:r>
-        <w:t>; 0 pour le renforcement, 1 pour l’attaque, 2 pour le déplacement, 3 pour l’écran de victoire et 4 pour la répartition des troupes après avoir conquis un territoire.</w:t>
-      </w:r>
-    </w:p>
-    <w:p>
-      <w:r>
-        <w:t xml:space="preserve">C’est dans ces différentes phases qu’on affiche certaines parties de la fenêtre et certains widgets. Il faut ensuite vérifier pour chaque clic si la souris est à une position d’un bouton/territoire/widget. Il faut penser à mettre à l’échelle les coordonnées de la souris à celles du widget s’il s’agit d’un </w:t>
-      </w:r>
-      <w:proofErr w:type="spellStart"/>
-      <w:r>
-        <w:t>mask</w:t>
-      </w:r>
-      <w:proofErr w:type="spellEnd"/>
-      <w:r>
-        <w:t xml:space="preserve"> car les coordonnées dans le </w:t>
-      </w:r>
-      <w:proofErr w:type="spellStart"/>
-      <w:r>
-        <w:t>mask</w:t>
-      </w:r>
-      <w:proofErr w:type="spellEnd"/>
-      <w:r>
-        <w:t xml:space="preserve"> et dans la fenêtre ne sont pas les mêmes. </w:t>
-      </w:r>
-    </w:p>
-    <w:p>
-      <w:r>
-        <w:t>Il faut vérifier une partie des règles aussi et afficher des messages d’erreur si besoin (répartition de toutes les troupes effectuées, déplacement uniquement entre territoires adjacents, territoire non conquis, nombre minimum de troupes atteint, …)</w:t>
-      </w:r>
-    </w:p>
-    <w:p>
-      <w:r>
-        <w:t>La phase d’attaque est la plus complexe. On y affiche les sélecteurs de troupes et de dés ainsi que le bouton attaque et aide.</w:t>
-      </w:r>
-    </w:p>
-    <w:p>
-      <w:r>
-        <w:t>Si un joueur veut attaquer un certain pays non adjacent au sien, il peut sélectionner ces 2 pays et cliquer sur le bouton d’aide qui affichera le chemin le plus efficace pour aller conquérir ce territoire (voir détail fonction complexe pour plus d’informations)</w:t>
-      </w:r>
-      <w:r>
-        <w:t>.</w:t>
-      </w:r>
-    </w:p>
-    <w:p>
-      <w:pPr>
-        <w:ind w:left="0"/>
-      </w:pPr>
-      <w:r>
-        <w:t>Sinon, il sélectionne deux territoire (le 1</w:t>
-      </w:r>
-      <w:r>
-        <w:rPr>
-          <w:vertAlign w:val="superscript"/>
-        </w:rPr>
-        <w:t>er</w:t>
-      </w:r>
-      <w:r>
-        <w:t xml:space="preserve"> étant le sien) pour attaquer le territoire. Si l’attaque    réussie, le nombre de troupes est mis à jour. Si le territoire est conquis, le jeu passe temporairement en phase 5 pour répartir des troupes dans ce nouveau territoire.</w:t>
-      </w:r>
-    </w:p>
-    <w:p>
-      <w:pPr>
-        <w:ind w:left="0"/>
-      </w:pPr>
-      <w:r>
-        <w:t>Cette fonction</w:t>
-      </w:r>
-      <w:r>
-        <w:t xml:space="preserve"> </w:t>
-      </w:r>
-      <w:proofErr w:type="spellStart"/>
-      <w:r>
-        <w:rPr>
-          <w:rFonts w:ascii="Consolas" w:hAnsi="Consolas"/>
-          <w:color w:val="FF0000"/>
-          <w:sz w:val="21"/>
-          <w:szCs w:val="21"/>
-        </w:rPr>
-        <w:t>main_loop</w:t>
-      </w:r>
-      <w:proofErr w:type="spellEnd"/>
-      <w:r>
-        <w:t xml:space="preserve"> </w:t>
-      </w:r>
-      <w:r>
-        <w:t>vérifie donc constamment la phase du jeu et les actions effectuées pour gérer toutes les interactions possibles. Les conflits ont également été réglé pour éviter tout problème dans l’enchainement des phases jusqu’à la victoire d’un joueur.</w:t>
-      </w:r>
-    </w:p>
-    <w:p/>
-    <w:p/>
-    <w:p/>
     <w:p/>
     <w:p/>
     <w:sectPr>
@@ -2959,6 +2553,7 @@
     <w:lsdException w:name="HTML Sample" w:semiHidden="1" w:unhideWhenUsed="1"/>
     <w:lsdException w:name="HTML Typewriter" w:semiHidden="1" w:unhideWhenUsed="1"/>
     <w:lsdException w:name="HTML Variable" w:semiHidden="1" w:unhideWhenUsed="1"/>
+    <w:lsdException w:name="Normal Table" w:semiHidden="1" w:unhideWhenUsed="1"/>
     <w:lsdException w:name="annotation subject" w:semiHidden="1" w:unhideWhenUsed="1"/>
     <w:lsdException w:name="No List" w:semiHidden="1" w:unhideWhenUsed="1"/>
     <w:lsdException w:name="Outline List 1" w:semiHidden="1" w:unhideWhenUsed="1"/>
@@ -3005,8 +2600,10 @@
     <w:lsdException w:name="Table Subtle 2" w:semiHidden="1" w:unhideWhenUsed="1"/>
     <w:lsdException w:name="Table Web 1" w:semiHidden="1" w:unhideWhenUsed="1"/>
     <w:lsdException w:name="Table Web 2" w:semiHidden="1" w:unhideWhenUsed="1"/>
+    <w:lsdException w:name="Table Web 3" w:semiHidden="1" w:unhideWhenUsed="1"/>
     <w:lsdException w:name="Balloon Text" w:semiHidden="1" w:unhideWhenUsed="1"/>
     <w:lsdException w:name="Table Grid" w:uiPriority="39"/>
+    <w:lsdException w:name="Table Theme" w:semiHidden="1" w:unhideWhenUsed="1"/>
     <w:lsdException w:name="Placeholder Text" w:semiHidden="1"/>
     <w:lsdException w:name="No Spacing" w:semiHidden="1" w:uiPriority="1" w:unhideWhenUsed="1"/>
     <w:lsdException w:name="Light Shading" w:uiPriority="60"/>
@@ -3455,6 +3052,7 @@
   <w:style w:type="character" w:default="1" w:styleId="Policepardfaut">
     <w:name w:val="Default Paragraph Font"/>
     <w:uiPriority w:val="1"/>
+    <w:semiHidden/>
     <w:unhideWhenUsed/>
   </w:style>
   <w:style w:type="table" w:default="1" w:styleId="TableauNormal">
@@ -5745,7 +5343,9 @@
   </w:compat>
   <w:rsids>
     <w:rsidRoot w:val="00A04101"/>
+    <w:rsid w:val="003817B5"/>
     <w:rsid w:val="00A04101"/>
+    <w:rsid w:val="00F86E03"/>
   </w:rsids>
   <m:mathPr>
     <m:mathFont m:val="Cambria Math"/>
@@ -6196,152 +5796,8 @@
     <w:semiHidden/>
     <w:unhideWhenUsed/>
   </w:style>
-  <w:style w:type="paragraph" w:customStyle="1" w:styleId="75CE891EF5C14747BD0E872772B8E281">
-    <w:name w:val="75CE891EF5C14747BD0E872772B8E281"/>
-  </w:style>
-  <w:style w:type="paragraph" w:customStyle="1" w:styleId="D808E57AB3144E159EEED6CA258F94E3">
-    <w:name w:val="D808E57AB3144E159EEED6CA258F94E3"/>
-  </w:style>
-  <w:style w:type="paragraph" w:customStyle="1" w:styleId="C4A182904568447F956141A255BAC8E9">
-    <w:name w:val="C4A182904568447F956141A255BAC8E9"/>
-  </w:style>
-  <w:style w:type="paragraph" w:customStyle="1" w:styleId="F8EA64ACCD3D4B438485FFB683E754D2">
-    <w:name w:val="F8EA64ACCD3D4B438485FFB683E754D2"/>
-  </w:style>
-  <w:style w:type="paragraph" w:customStyle="1" w:styleId="174FDB0AC20C4C8BA724CA7CB1BADB42">
-    <w:name w:val="174FDB0AC20C4C8BA724CA7CB1BADB42"/>
-  </w:style>
-  <w:style w:type="paragraph" w:customStyle="1" w:styleId="BC81C87A2E4C4149A9A133BE2CFF8290">
-    <w:name w:val="BC81C87A2E4C4149A9A133BE2CFF8290"/>
-  </w:style>
-  <w:style w:type="paragraph" w:customStyle="1" w:styleId="8D40F1CD89CB4B0DBFF8D6115C432CEF">
-    <w:name w:val="8D40F1CD89CB4B0DBFF8D6115C432CEF"/>
-  </w:style>
   <w:style w:type="paragraph" w:customStyle="1" w:styleId="1A3A8891548546A39A46BC592596341A">
     <w:name w:val="1A3A8891548546A39A46BC592596341A"/>
-  </w:style>
-  <w:style w:type="paragraph" w:customStyle="1" w:styleId="2D90E099C24F4A99BC70DAB2EE9B31C4">
-    <w:name w:val="2D90E099C24F4A99BC70DAB2EE9B31C4"/>
-  </w:style>
-  <w:style w:type="paragraph" w:customStyle="1" w:styleId="0076EE71AE4842CA9093D48751FC62BD">
-    <w:name w:val="0076EE71AE4842CA9093D48751FC62BD"/>
-  </w:style>
-  <w:style w:type="paragraph" w:customStyle="1" w:styleId="B33A8006B79140848ADB249BF3A0ABB7">
-    <w:name w:val="B33A8006B79140848ADB249BF3A0ABB7"/>
-  </w:style>
-  <w:style w:type="paragraph" w:customStyle="1" w:styleId="23B0C6D4A65343138814993ED4F72C6F">
-    <w:name w:val="23B0C6D4A65343138814993ED4F72C6F"/>
-  </w:style>
-  <w:style w:type="paragraph" w:customStyle="1" w:styleId="5336D8A878294A0EBC98678BC6CB7F00">
-    <w:name w:val="5336D8A878294A0EBC98678BC6CB7F00"/>
-  </w:style>
-  <w:style w:type="paragraph" w:customStyle="1" w:styleId="0D2E595DD9144E0AA048065600138378">
-    <w:name w:val="0D2E595DD9144E0AA048065600138378"/>
-  </w:style>
-  <w:style w:type="paragraph" w:customStyle="1" w:styleId="7C4343864E7841DABE710FF9024BB041">
-    <w:name w:val="7C4343864E7841DABE710FF9024BB041"/>
-  </w:style>
-  <w:style w:type="paragraph" w:customStyle="1" w:styleId="85C79F561D8E477C842A903FB17B86F4">
-    <w:name w:val="85C79F561D8E477C842A903FB17B86F4"/>
-  </w:style>
-  <w:style w:type="paragraph" w:customStyle="1" w:styleId="5BED8EBCBD4C4F2FA0E05206E4677344">
-    <w:name w:val="5BED8EBCBD4C4F2FA0E05206E4677344"/>
-  </w:style>
-  <w:style w:type="paragraph" w:customStyle="1" w:styleId="73BAFB9BDD1846CEA51AA43846740149">
-    <w:name w:val="73BAFB9BDD1846CEA51AA43846740149"/>
-  </w:style>
-  <w:style w:type="paragraph" w:customStyle="1" w:styleId="184085B7C3D942A599223B8AAA361C3A">
-    <w:name w:val="184085B7C3D942A599223B8AAA361C3A"/>
-  </w:style>
-  <w:style w:type="paragraph" w:customStyle="1" w:styleId="8B3535835EA84FA68041798C63485959">
-    <w:name w:val="8B3535835EA84FA68041798C63485959"/>
-  </w:style>
-  <w:style w:type="paragraph" w:customStyle="1" w:styleId="E9B1F2B3B4A041249D7CFD5F1E9F34EE">
-    <w:name w:val="E9B1F2B3B4A041249D7CFD5F1E9F34EE"/>
-  </w:style>
-  <w:style w:type="paragraph" w:customStyle="1" w:styleId="674FEB2CEB5A41F19B637B51D6052E0F">
-    <w:name w:val="674FEB2CEB5A41F19B637B51D6052E0F"/>
-  </w:style>
-  <w:style w:type="paragraph" w:customStyle="1" w:styleId="798FB4EFC8E945A09B4AB27EFF2BA297">
-    <w:name w:val="798FB4EFC8E945A09B4AB27EFF2BA297"/>
-  </w:style>
-  <w:style w:type="paragraph" w:customStyle="1" w:styleId="2A42D2532F274B2EB614167799FA5937">
-    <w:name w:val="2A42D2532F274B2EB614167799FA5937"/>
-  </w:style>
-  <w:style w:type="paragraph" w:customStyle="1" w:styleId="37A052A620064FA0856BB1179303CED1">
-    <w:name w:val="37A052A620064FA0856BB1179303CED1"/>
-  </w:style>
-  <w:style w:type="paragraph" w:customStyle="1" w:styleId="025373BA074D458A8EB5F2D2F77FCF17">
-    <w:name w:val="025373BA074D458A8EB5F2D2F77FCF17"/>
-  </w:style>
-  <w:style w:type="paragraph" w:customStyle="1" w:styleId="6AC77C13C71D45AAB6B99D026CA9E61C">
-    <w:name w:val="6AC77C13C71D45AAB6B99D026CA9E61C"/>
-  </w:style>
-  <w:style w:type="paragraph" w:customStyle="1" w:styleId="384FEFD7A4B04A8E8D749B0A172D5378">
-    <w:name w:val="384FEFD7A4B04A8E8D749B0A172D5378"/>
-  </w:style>
-  <w:style w:type="paragraph" w:customStyle="1" w:styleId="D58450AACDA441149E1E6E1E83983BFA">
-    <w:name w:val="D58450AACDA441149E1E6E1E83983BFA"/>
-  </w:style>
-  <w:style w:type="paragraph" w:customStyle="1" w:styleId="7D2BA953B2D649C584F9048C0FA83019">
-    <w:name w:val="7D2BA953B2D649C584F9048C0FA83019"/>
-  </w:style>
-  <w:style w:type="paragraph" w:customStyle="1" w:styleId="3CB7F4700E734770B713EE7A0799C776">
-    <w:name w:val="3CB7F4700E734770B713EE7A0799C776"/>
-  </w:style>
-  <w:style w:type="paragraph" w:customStyle="1" w:styleId="D62A7600ABF44D2C8D7F7A9EE591565D">
-    <w:name w:val="D62A7600ABF44D2C8D7F7A9EE591565D"/>
-  </w:style>
-  <w:style w:type="paragraph" w:customStyle="1" w:styleId="5EF93DDCC66449E8B982F35891610AA1">
-    <w:name w:val="5EF93DDCC66449E8B982F35891610AA1"/>
-  </w:style>
-  <w:style w:type="paragraph" w:customStyle="1" w:styleId="6E77F97D77AA4C23B0011965664FFDFD">
-    <w:name w:val="6E77F97D77AA4C23B0011965664FFDFD"/>
-  </w:style>
-  <w:style w:type="paragraph" w:customStyle="1" w:styleId="8B6DFA8A8FA24DE2B7FA892D9FBB7D90">
-    <w:name w:val="8B6DFA8A8FA24DE2B7FA892D9FBB7D90"/>
-  </w:style>
-  <w:style w:type="paragraph" w:customStyle="1" w:styleId="ECA1F36DCD264EDCAC0EAAA1A4A015C1">
-    <w:name w:val="ECA1F36DCD264EDCAC0EAAA1A4A015C1"/>
-  </w:style>
-  <w:style w:type="paragraph" w:customStyle="1" w:styleId="78F5E578C34A4D90A559E13B0154C58E">
-    <w:name w:val="78F5E578C34A4D90A559E13B0154C58E"/>
-  </w:style>
-  <w:style w:type="paragraph" w:customStyle="1" w:styleId="631147F673E24D30936D660997722049">
-    <w:name w:val="631147F673E24D30936D660997722049"/>
-  </w:style>
-  <w:style w:type="paragraph" w:customStyle="1" w:styleId="5F0653080E4C46C9AB0BA85120936EED">
-    <w:name w:val="5F0653080E4C46C9AB0BA85120936EED"/>
-  </w:style>
-  <w:style w:type="paragraph" w:customStyle="1" w:styleId="33AFCC1D11F74066B202263C6EBD6EDB">
-    <w:name w:val="33AFCC1D11F74066B202263C6EBD6EDB"/>
-  </w:style>
-  <w:style w:type="paragraph" w:customStyle="1" w:styleId="D6FB2612216C4931A0AE2C2E7618C70B">
-    <w:name w:val="D6FB2612216C4931A0AE2C2E7618C70B"/>
-  </w:style>
-  <w:style w:type="paragraph" w:customStyle="1" w:styleId="1E0B3780E1C6460197C25233C490E0DF">
-    <w:name w:val="1E0B3780E1C6460197C25233C490E0DF"/>
-  </w:style>
-  <w:style w:type="paragraph" w:customStyle="1" w:styleId="7CE3EC667699434D96DFA548D1DD49CD">
-    <w:name w:val="7CE3EC667699434D96DFA548D1DD49CD"/>
-  </w:style>
-  <w:style w:type="paragraph" w:customStyle="1" w:styleId="828DD23FD2724328A6EA07742C417BC0">
-    <w:name w:val="828DD23FD2724328A6EA07742C417BC0"/>
-  </w:style>
-  <w:style w:type="paragraph" w:customStyle="1" w:styleId="F33F81010E6A455F8591E166E3EF7DCB">
-    <w:name w:val="F33F81010E6A455F8591E166E3EF7DCB"/>
-  </w:style>
-  <w:style w:type="paragraph" w:customStyle="1" w:styleId="D6553017953F4D53986771BEF2209523">
-    <w:name w:val="D6553017953F4D53986771BEF2209523"/>
-  </w:style>
-  <w:style w:type="paragraph" w:customStyle="1" w:styleId="7A46DD4B491C4496B0CACAB371CD7BF0">
-    <w:name w:val="7A46DD4B491C4496B0CACAB371CD7BF0"/>
-  </w:style>
-  <w:style w:type="paragraph" w:customStyle="1" w:styleId="96FE7F4B789344EB999D4063F8B4781E">
-    <w:name w:val="96FE7F4B789344EB999D4063F8B4781E"/>
-  </w:style>
-  <w:style w:type="paragraph" w:customStyle="1" w:styleId="6B99AD1E8A814DDDBE21F61DDA37CCFA">
-    <w:name w:val="6B99AD1E8A814DDDBE21F61DDA37CCFA"/>
   </w:style>
   <w:style w:type="character" w:styleId="lev">
     <w:name w:val="Strong"/>
@@ -6353,191 +5809,8 @@
       <w:bCs/>
     </w:rPr>
   </w:style>
-  <w:style w:type="paragraph" w:customStyle="1" w:styleId="DAB60E28DA5B406D991012027724489F">
-    <w:name w:val="DAB60E28DA5B406D991012027724489F"/>
-  </w:style>
-  <w:style w:type="paragraph" w:customStyle="1" w:styleId="2880E0B673ED4705BF007D51FC5A2F0C">
-    <w:name w:val="2880E0B673ED4705BF007D51FC5A2F0C"/>
-  </w:style>
-  <w:style w:type="paragraph" w:customStyle="1" w:styleId="4233ADEEC4BF4C9B95A03E4E95A8BF2F">
-    <w:name w:val="4233ADEEC4BF4C9B95A03E4E95A8BF2F"/>
-  </w:style>
-  <w:style w:type="paragraph" w:customStyle="1" w:styleId="DC05FD88264042C19BB58DDB561B7F36">
-    <w:name w:val="DC05FD88264042C19BB58DDB561B7F36"/>
-  </w:style>
-  <w:style w:type="paragraph" w:customStyle="1" w:styleId="594C0790B46341A3A257A6355907C578">
-    <w:name w:val="594C0790B46341A3A257A6355907C578"/>
-  </w:style>
-  <w:style w:type="paragraph" w:customStyle="1" w:styleId="401422C86F53439481B7F22659B10746">
-    <w:name w:val="401422C86F53439481B7F22659B10746"/>
-  </w:style>
-  <w:style w:type="paragraph" w:customStyle="1" w:styleId="3D8F4F57F61A492CB1E6B1AEF4058D4B">
-    <w:name w:val="3D8F4F57F61A492CB1E6B1AEF4058D4B"/>
-  </w:style>
-  <w:style w:type="paragraph" w:customStyle="1" w:styleId="14DC02D9618740319BD73EADCF40DACE">
-    <w:name w:val="14DC02D9618740319BD73EADCF40DACE"/>
-  </w:style>
-  <w:style w:type="paragraph" w:customStyle="1" w:styleId="6CBBF74F9DFB43D78ACDDA41B253DCB7">
-    <w:name w:val="6CBBF74F9DFB43D78ACDDA41B253DCB7"/>
-  </w:style>
-  <w:style w:type="paragraph" w:customStyle="1" w:styleId="95834F3CA2FD4D209A8BA3629C51C866">
-    <w:name w:val="95834F3CA2FD4D209A8BA3629C51C866"/>
-  </w:style>
-  <w:style w:type="paragraph" w:customStyle="1" w:styleId="4D747A8F14704618A252E739E9784717">
-    <w:name w:val="4D747A8F14704618A252E739E9784717"/>
-  </w:style>
-  <w:style w:type="paragraph" w:customStyle="1" w:styleId="2177C0771F5E45BE9119BCAF665EE5B5">
-    <w:name w:val="2177C0771F5E45BE9119BCAF665EE5B5"/>
-  </w:style>
-  <w:style w:type="paragraph" w:customStyle="1" w:styleId="3A1CB0D49143440292410AA5008A027E">
-    <w:name w:val="3A1CB0D49143440292410AA5008A027E"/>
-  </w:style>
-  <w:style w:type="paragraph" w:customStyle="1" w:styleId="C1D3E89E7478432DAE7EDC9A9492296B">
-    <w:name w:val="C1D3E89E7478432DAE7EDC9A9492296B"/>
-  </w:style>
-  <w:style w:type="paragraph" w:customStyle="1" w:styleId="1A1707817F484C8F9A3AEC720DC2834B">
-    <w:name w:val="1A1707817F484C8F9A3AEC720DC2834B"/>
-  </w:style>
-  <w:style w:type="paragraph" w:customStyle="1" w:styleId="E523AA0E5A0645D39EAE02133F8ACE6C">
-    <w:name w:val="E523AA0E5A0645D39EAE02133F8ACE6C"/>
-  </w:style>
-  <w:style w:type="paragraph" w:customStyle="1" w:styleId="AE587C96903F4A9F8F0759C7D0065919">
-    <w:name w:val="AE587C96903F4A9F8F0759C7D0065919"/>
-  </w:style>
-  <w:style w:type="paragraph" w:customStyle="1" w:styleId="0128F2FBBB5E41B787A9E9F456546933">
-    <w:name w:val="0128F2FBBB5E41B787A9E9F456546933"/>
-  </w:style>
-  <w:style w:type="paragraph" w:customStyle="1" w:styleId="F9C0DB3FF1DB4C5A99155FEB819377AE">
-    <w:name w:val="F9C0DB3FF1DB4C5A99155FEB819377AE"/>
-  </w:style>
-  <w:style w:type="paragraph" w:customStyle="1" w:styleId="5BCEE4A5B31743E58E36D476278A4BF5">
-    <w:name w:val="5BCEE4A5B31743E58E36D476278A4BF5"/>
-  </w:style>
-  <w:style w:type="paragraph" w:customStyle="1" w:styleId="7DAAAB7728A34A7DBB8406825D363555">
-    <w:name w:val="7DAAAB7728A34A7DBB8406825D363555"/>
-  </w:style>
-  <w:style w:type="paragraph" w:customStyle="1" w:styleId="90B813C31BB24E14BFDD3DC4136491FE">
-    <w:name w:val="90B813C31BB24E14BFDD3DC4136491FE"/>
-  </w:style>
-  <w:style w:type="paragraph" w:customStyle="1" w:styleId="64F5BF2555844056B50F582DA9CE23AC">
-    <w:name w:val="64F5BF2555844056B50F582DA9CE23AC"/>
-  </w:style>
-  <w:style w:type="paragraph" w:customStyle="1" w:styleId="AAFE7526FE694FB9B6F2F6AE5E1CC5B2">
-    <w:name w:val="AAFE7526FE694FB9B6F2F6AE5E1CC5B2"/>
-  </w:style>
-  <w:style w:type="paragraph" w:customStyle="1" w:styleId="68B615A7959D43549331E9E79E5F1B55">
-    <w:name w:val="68B615A7959D43549331E9E79E5F1B55"/>
-  </w:style>
-  <w:style w:type="paragraph" w:customStyle="1" w:styleId="94F6AA87AD274796BC632C26C6A202EA">
-    <w:name w:val="94F6AA87AD274796BC632C26C6A202EA"/>
-  </w:style>
-  <w:style w:type="paragraph" w:customStyle="1" w:styleId="80796E68D1B84AD29C16D26AF3783D7B">
-    <w:name w:val="80796E68D1B84AD29C16D26AF3783D7B"/>
-  </w:style>
-  <w:style w:type="paragraph" w:customStyle="1" w:styleId="22E92B220FCF4B63B7D3B6F3B96A2F14">
-    <w:name w:val="22E92B220FCF4B63B7D3B6F3B96A2F14"/>
-  </w:style>
-  <w:style w:type="paragraph" w:customStyle="1" w:styleId="72A3C48B1D98451E81DCBF1CEC68BE03">
-    <w:name w:val="72A3C48B1D98451E81DCBF1CEC68BE03"/>
-  </w:style>
-  <w:style w:type="paragraph" w:customStyle="1" w:styleId="4D7791784A314F1B9C5962C9C2DE0B50">
-    <w:name w:val="4D7791784A314F1B9C5962C9C2DE0B50"/>
-  </w:style>
-  <w:style w:type="paragraph" w:customStyle="1" w:styleId="AB83EC72CA5D46F3B3F521A5FFAE23C8">
-    <w:name w:val="AB83EC72CA5D46F3B3F521A5FFAE23C8"/>
-  </w:style>
-  <w:style w:type="paragraph" w:customStyle="1" w:styleId="5A70A1FF6C79473DBA085F95F3FFCE2E">
-    <w:name w:val="5A70A1FF6C79473DBA085F95F3FFCE2E"/>
-  </w:style>
-  <w:style w:type="paragraph" w:customStyle="1" w:styleId="8C355E31ED964C399A2BAA4FB4584074">
-    <w:name w:val="8C355E31ED964C399A2BAA4FB4584074"/>
-  </w:style>
-  <w:style w:type="paragraph" w:customStyle="1" w:styleId="E8B890860F5B4B61A176273A86E12985">
-    <w:name w:val="E8B890860F5B4B61A176273A86E12985"/>
-  </w:style>
-  <w:style w:type="paragraph" w:customStyle="1" w:styleId="DCC2D2276FB345A8BBB49EABD3CC5C8A">
-    <w:name w:val="DCC2D2276FB345A8BBB49EABD3CC5C8A"/>
-  </w:style>
-  <w:style w:type="paragraph" w:customStyle="1" w:styleId="037BBD4E325B4D138BB3DB398C38F8AA">
-    <w:name w:val="037BBD4E325B4D138BB3DB398C38F8AA"/>
-  </w:style>
-  <w:style w:type="paragraph" w:customStyle="1" w:styleId="F1AA0968FA94471293701F4AE89A21AB">
-    <w:name w:val="F1AA0968FA94471293701F4AE89A21AB"/>
-  </w:style>
-  <w:style w:type="paragraph" w:customStyle="1" w:styleId="60BB734928294AA59C8900601B063968">
-    <w:name w:val="60BB734928294AA59C8900601B063968"/>
-  </w:style>
-  <w:style w:type="paragraph" w:customStyle="1" w:styleId="F8F06D471294457EB3EF31FAFEDD9FAB">
-    <w:name w:val="F8F06D471294457EB3EF31FAFEDD9FAB"/>
-  </w:style>
-  <w:style w:type="paragraph" w:customStyle="1" w:styleId="1243404FB68B4088BA5CC5D09A5E6C10">
-    <w:name w:val="1243404FB68B4088BA5CC5D09A5E6C10"/>
-  </w:style>
-  <w:style w:type="paragraph" w:customStyle="1" w:styleId="252CBA16BE97460CBE65B7DD89C71C9C">
-    <w:name w:val="252CBA16BE97460CBE65B7DD89C71C9C"/>
-  </w:style>
-  <w:style w:type="paragraph" w:customStyle="1" w:styleId="415E3B1E794043BEA8B47AFF9037D736">
-    <w:name w:val="415E3B1E794043BEA8B47AFF9037D736"/>
-  </w:style>
-  <w:style w:type="paragraph" w:customStyle="1" w:styleId="C5A723E4547E48359C7991309C632891">
-    <w:name w:val="C5A723E4547E48359C7991309C632891"/>
-  </w:style>
-  <w:style w:type="paragraph" w:customStyle="1" w:styleId="761F9325A4004B559B0881E495DB4D84">
-    <w:name w:val="761F9325A4004B559B0881E495DB4D84"/>
-  </w:style>
-  <w:style w:type="paragraph" w:customStyle="1" w:styleId="7F63A7A4667C4E8C87B4CDE355633EBB">
-    <w:name w:val="7F63A7A4667C4E8C87B4CDE355633EBB"/>
-  </w:style>
-  <w:style w:type="paragraph" w:customStyle="1" w:styleId="5D6BDD8525884A4191C8D04DD91498C5">
-    <w:name w:val="5D6BDD8525884A4191C8D04DD91498C5"/>
-  </w:style>
-  <w:style w:type="paragraph" w:customStyle="1" w:styleId="D80846AA853E46F3B7F18B726A468C63">
-    <w:name w:val="D80846AA853E46F3B7F18B726A468C63"/>
-  </w:style>
   <w:style w:type="paragraph" w:customStyle="1" w:styleId="A9BE4AC7319F430C875FBCEE405261ED">
     <w:name w:val="A9BE4AC7319F430C875FBCEE405261ED"/>
-  </w:style>
-  <w:style w:type="paragraph" w:customStyle="1" w:styleId="D31F5A6EC0404A27AFB9CB8EFD94B181">
-    <w:name w:val="D31F5A6EC0404A27AFB9CB8EFD94B181"/>
-  </w:style>
-  <w:style w:type="paragraph" w:customStyle="1" w:styleId="16E65385C9444CF9A70EFA720798B0F8">
-    <w:name w:val="16E65385C9444CF9A70EFA720798B0F8"/>
-  </w:style>
-  <w:style w:type="paragraph" w:customStyle="1" w:styleId="9FDDB73E86C94FF28A138D5FE53F5A4A">
-    <w:name w:val="9FDDB73E86C94FF28A138D5FE53F5A4A"/>
-  </w:style>
-  <w:style w:type="paragraph" w:customStyle="1" w:styleId="6D2024C857AA4F2BBBCD9D0BC8A33405">
-    <w:name w:val="6D2024C857AA4F2BBBCD9D0BC8A33405"/>
-  </w:style>
-  <w:style w:type="paragraph" w:customStyle="1" w:styleId="6C57E786B2BB4B39ADB519F3D8BAFDC2">
-    <w:name w:val="6C57E786B2BB4B39ADB519F3D8BAFDC2"/>
-  </w:style>
-  <w:style w:type="paragraph" w:customStyle="1" w:styleId="D8B8353E5AD24F64BA4611F25A7466C0">
-    <w:name w:val="D8B8353E5AD24F64BA4611F25A7466C0"/>
-  </w:style>
-  <w:style w:type="paragraph" w:customStyle="1" w:styleId="819CD9FAA01246D1B0AF96E8B4340166">
-    <w:name w:val="819CD9FAA01246D1B0AF96E8B4340166"/>
-  </w:style>
-  <w:style w:type="paragraph" w:customStyle="1" w:styleId="CDF7E39D5EA64102A5FF347333F5D932">
-    <w:name w:val="CDF7E39D5EA64102A5FF347333F5D932"/>
-  </w:style>
-  <w:style w:type="paragraph" w:customStyle="1" w:styleId="1A528EB471274B268C14A20F55DB3CB6">
-    <w:name w:val="1A528EB471274B268C14A20F55DB3CB6"/>
-  </w:style>
-  <w:style w:type="paragraph" w:customStyle="1" w:styleId="16CB692207F64B37A25FEBA233569DA0">
-    <w:name w:val="16CB692207F64B37A25FEBA233569DA0"/>
-  </w:style>
-  <w:style w:type="paragraph" w:customStyle="1" w:styleId="B88F5D02C85646CBAE4B9463964FB7B4">
-    <w:name w:val="B88F5D02C85646CBAE4B9463964FB7B4"/>
-  </w:style>
-  <w:style w:type="paragraph" w:customStyle="1" w:styleId="17BDF30A42124B158CE1DBCBF5AD47A3">
-    <w:name w:val="17BDF30A42124B158CE1DBCBF5AD47A3"/>
-  </w:style>
-  <w:style w:type="paragraph" w:customStyle="1" w:styleId="9464D854B645450F84F919D0F6240997">
-    <w:name w:val="9464D854B645450F84F919D0F6240997"/>
-  </w:style>
-  <w:style w:type="paragraph" w:customStyle="1" w:styleId="FED1A8AA28C64895BEBE8DAA3C936360">
-    <w:name w:val="FED1A8AA28C64895BEBE8DAA3C936360"/>
   </w:style>
 </w:styles>
 </file>

</xml_diff>